<commit_message>
Update CA3 -  Report - Felipe Steudel - Strategic Thinking - HDip in Data Analytics.docx
</commit_message>
<xml_diff>
--- a/CA3 -  Report - Felipe Steudel - Strategic Thinking - HDip in Data Analytics.docx
+++ b/CA3 -  Report - Felipe Steudel - Strategic Thinking - HDip in Data Analytics.docx
@@ -44,7 +44,7 @@
       <w:r>
         <w:rPr>
           <w:noProof/>
-          <w:lang w:val="pt-BR" w:eastAsia="pt-BR"/>
+          <w:lang w:val="pt-BR" w:eastAsia="pt-BR" w:bidi="ar-SA"/>
         </w:rPr>
         <w:drawing>
           <wp:inline distT="0" distB="0" distL="0" distR="0">
@@ -424,166 +424,2163 @@
         <w:t xml:space="preserve">Machine Learning Models: </w:t>
       </w:r>
       <w:r>
-        <w:t>Linear Regression</w:t>
-      </w:r>
-      <w:r>
-        <w:t>, Random Forest</w:t>
-      </w:r>
-      <w:r>
+        <w:t>Linear Regression, Random Forest and ARIMA</w:t>
+      </w:r>
+      <w:r>
+        <w:t xml:space="preserve">, </w:t>
+      </w:r>
+      <w:r>
+        <w:t>was made to balance interpretability, flexibility, and time-series forecasting capability. Linear Regression offers a simple, explainable baseline model that helps identify linear relationships between irradiation, temperature, and energy output. Random Forest brings robustness and the ability to capture non-linear interactions among features, making it ideal for more complex patterns in the data. Finally, ARIMA is a classical time series model well-suited for capturing temporal dependencies and trends in the energy generation data, especially when seasonality and autocorrelation are present. Together, these models allow for both cross-sectional and temporal analyses, ensuring a comprehensive evaluation of forecasting performance.</w:t>
+      </w:r>
+    </w:p>
+    <w:p>
+      <w:pPr>
+        <w:rPr>
+          <w:color w:val="FF0000"/>
+        </w:rPr>
+      </w:pPr>
+      <w:r>
+        <w:rPr>
+          <w:b/>
+          <w:color w:val="FF0000"/>
+        </w:rPr>
+        <w:t xml:space="preserve">Language and Libraries: </w:t>
+      </w:r>
+      <w:r>
+        <w:rPr>
+          <w:color w:val="FF0000"/>
+        </w:rPr>
+        <w:t xml:space="preserve">Python (Pandas, </w:t>
+      </w:r>
+      <w:proofErr w:type="spellStart"/>
+      <w:r>
+        <w:rPr>
+          <w:color w:val="FF0000"/>
+        </w:rPr>
+        <w:t>Scikit</w:t>
+      </w:r>
+      <w:proofErr w:type="spellEnd"/>
+      <w:r>
+        <w:rPr>
+          <w:color w:val="FF0000"/>
+        </w:rPr>
+        <w:t>-Learn,</w:t>
+      </w:r>
+      <w:r>
+        <w:rPr>
+          <w:color w:val="FF0000"/>
+        </w:rPr>
         <w:t xml:space="preserve"> </w:t>
       </w:r>
-      <w:r>
-        <w:t>Regression</w:t>
-      </w:r>
-      <w:r>
-        <w:t xml:space="preserve">, </w:t>
-      </w:r>
       <w:proofErr w:type="spellStart"/>
       <w:r>
-        <w:t>Arima</w:t>
+        <w:rPr>
+          <w:color w:val="FF0000"/>
+        </w:rPr>
+        <w:t>S</w:t>
+      </w:r>
+      <w:r>
+        <w:rPr>
+          <w:color w:val="FF0000"/>
+        </w:rPr>
+        <w:t>eaborn</w:t>
       </w:r>
       <w:proofErr w:type="spellEnd"/>
       <w:r>
-        <w:t>.</w:t>
-      </w:r>
-    </w:p>
-    <w:p/>
-    <w:p>
-      <w:pPr>
-        <w:rPr>
-          <w:color w:val="FF0000"/>
+        <w:rPr>
+          <w:color w:val="FF0000"/>
+        </w:rPr>
+        <w:t>,</w:t>
+      </w:r>
+      <w:r>
+        <w:rPr>
+          <w:color w:val="FF0000"/>
+        </w:rPr>
+        <w:t xml:space="preserve"> </w:t>
+      </w:r>
+      <w:proofErr w:type="spellStart"/>
+      <w:r>
+        <w:rPr>
+          <w:color w:val="FF0000"/>
+        </w:rPr>
+        <w:t>Matplotlib</w:t>
+      </w:r>
+      <w:proofErr w:type="spellEnd"/>
+      <w:r>
+        <w:rPr>
+          <w:color w:val="FF0000"/>
+        </w:rPr>
+        <w:t xml:space="preserve"> etc)</w:t>
+      </w:r>
+    </w:p>
+    <w:p>
+      <w:pPr>
+        <w:pStyle w:val="Ttulo2"/>
+      </w:pPr>
+      <w:r>
+        <w:t>Summary of Related Work</w:t>
+      </w:r>
+    </w:p>
+    <w:p>
+      <w:r>
+        <w:t>The reviewed studies on preventive maintenance in solar power plants show the growing application of machine learning (ML) in predictive maintenance by contrasting traditional approaches</w:t>
+      </w:r>
+      <w:r>
+        <w:t xml:space="preserve"> with data-driven strategies. </w:t>
+      </w:r>
+      <w:proofErr w:type="spellStart"/>
+      <w:r>
+        <w:t>Betti</w:t>
+      </w:r>
+      <w:proofErr w:type="spellEnd"/>
+      <w:r>
+        <w:t xml:space="preserve"> et al. propose a monitoring system that forecasts inverter breakdowns up to seven days in advance with a 95% sensitivity using SCADA and techniques like neural networks</w:t>
+      </w:r>
+      <w:r>
+        <w:t xml:space="preserve"> and unsupervised clustering. </w:t>
+      </w:r>
+      <w:proofErr w:type="spellStart"/>
+      <w:r>
+        <w:t>Alsheikh</w:t>
+      </w:r>
+      <w:proofErr w:type="spellEnd"/>
+      <w:r>
+        <w:t xml:space="preserve"> et al.'s examination of many machine learning models (AE-LSTM, </w:t>
+      </w:r>
+      <w:proofErr w:type="spellStart"/>
+      <w:r>
+        <w:t>Facebook</w:t>
+      </w:r>
+      <w:proofErr w:type="spellEnd"/>
+      <w:r>
+        <w:t>-Prophet, and Isolation Forest) for anomaly detection in photovoltaic components highlights the importance of specialize</w:t>
+      </w:r>
+      <w:r>
+        <w:t xml:space="preserve">d models for decision-making. </w:t>
+      </w:r>
+      <w:proofErr w:type="spellStart"/>
+      <w:r>
+        <w:t>Vyas</w:t>
+      </w:r>
+      <w:proofErr w:type="spellEnd"/>
+      <w:r>
+        <w:t xml:space="preserve"> et al. examine how maintenance operations impact solar power generation prediction by using machine learning to refine forecasts based on historical issues and meteorological variables. Using data gathered from 26 solar power facilities, </w:t>
+      </w:r>
+      <w:proofErr w:type="spellStart"/>
+      <w:r>
+        <w:t>Refaee</w:t>
+      </w:r>
+      <w:proofErr w:type="spellEnd"/>
+      <w:r>
+        <w:t xml:space="preserve"> uses supervised models for performance classification and early failure identification, with 98.85% accuracy using the J48 algorithm.  In their state-of-the-art review of condition monitoring for solar systems, </w:t>
+      </w:r>
+      <w:proofErr w:type="spellStart"/>
+      <w:r>
+        <w:t>Berghout</w:t>
+      </w:r>
+      <w:proofErr w:type="spellEnd"/>
+      <w:r>
+        <w:t xml:space="preserve"> et al. include typical failures, conventional detection methods, and machine learning developments including deep l</w:t>
+      </w:r>
+      <w:r>
+        <w:t xml:space="preserve">earning and transfer learning. </w:t>
+      </w:r>
+      <w:r>
+        <w:t xml:space="preserve">All things </w:t>
+      </w:r>
+      <w:r>
+        <w:lastRenderedPageBreak/>
+        <w:t>considered, these studies show how ML-based techniques are better than conventional ones, allowing for quicker and more precise remedial operations, lower operating costs, and optimized energy production.</w:t>
+      </w:r>
+    </w:p>
+    <w:p>
+      <w:pPr>
+        <w:pStyle w:val="Ttulo1"/>
+        <w:rPr>
+          <w:lang w:val="en-IE"/>
+        </w:rPr>
+      </w:pPr>
+      <w:r>
+        <w:rPr>
+          <w:lang w:val="en-IE"/>
+        </w:rPr>
+        <w:t>Methodology</w:t>
+      </w:r>
+    </w:p>
+    <w:p>
+      <w:pPr>
+        <w:rPr>
+          <w:lang w:val="en-IE"/>
         </w:rPr>
       </w:pPr>
       <w:r>
         <w:rPr>
           <w:b/>
-          <w:color w:val="FF0000"/>
-        </w:rPr>
-        <w:t xml:space="preserve">Language and Libraries: </w:t>
-      </w:r>
-      <w:r>
-        <w:rPr>
-          <w:color w:val="FF0000"/>
-        </w:rPr>
-        <w:t xml:space="preserve">Python (Pandas, </w:t>
-      </w:r>
+          <w:lang w:val="en-IE"/>
+        </w:rPr>
+        <w:t>Objective</w:t>
+      </w:r>
+      <w:r>
+        <w:rPr>
+          <w:lang w:val="en-IE"/>
+        </w:rPr>
+        <w:t>: To develop an ML-based prediction model to improve solar power plant maintenance.</w:t>
+      </w:r>
+    </w:p>
+    <w:p>
+      <w:pPr>
+        <w:rPr>
+          <w:b/>
+          <w:lang w:val="en-IE"/>
+        </w:rPr>
+      </w:pPr>
       <w:proofErr w:type="spellStart"/>
       <w:r>
         <w:rPr>
-          <w:color w:val="FF0000"/>
-        </w:rPr>
-        <w:t>Scikit</w:t>
+          <w:b/>
+          <w:lang w:val="en-IE"/>
+        </w:rPr>
+        <w:t>Archtectural</w:t>
       </w:r>
       <w:proofErr w:type="spellEnd"/>
       <w:r>
         <w:rPr>
-          <w:color w:val="FF0000"/>
-        </w:rPr>
-        <w:t xml:space="preserve">-Learn, </w:t>
+          <w:b/>
+          <w:lang w:val="en-IE"/>
+        </w:rPr>
+        <w:t xml:space="preserve"> Diagram</w:t>
+      </w:r>
+    </w:p>
+    <w:p>
+      <w:pPr>
+        <w:rPr>
+          <w:lang w:val="en-IE"/>
+        </w:rPr>
+      </w:pPr>
+      <w:r>
+        <w:rPr>
+          <w:color w:val="FF0000"/>
+          <w:lang w:val="en-IE"/>
+        </w:rPr>
+        <w:drawing>
+          <wp:inline distT="0" distB="0" distL="0" distR="0">
+            <wp:extent cx="5400040" cy="5278451"/>
+            <wp:effectExtent l="19050" t="0" r="0" b="0"/>
+            <wp:docPr id="1" name="Objeto 1"/>
+            <wp:cNvGraphicFramePr/>
+            <a:graphic xmlns:a="http://schemas.openxmlformats.org/drawingml/2006/main">
+              <a:graphicData uri="http://schemas.openxmlformats.org/drawingml/2006/lockedCanvas">
+                <lc:lockedCanvas xmlns:lc="http://schemas.openxmlformats.org/drawingml/2006/lockedCanvas">
+                  <a:nvGrpSpPr>
+                    <a:cNvPr id="0" name=""/>
+                    <a:cNvGrpSpPr/>
+                  </a:nvGrpSpPr>
+                  <a:grpSpPr>
+                    <a:xfrm>
+                      <a:off x="0" y="0"/>
+                      <a:ext cx="6357982" cy="6215106"/>
+                      <a:chOff x="785786" y="142852"/>
+                      <a:chExt cx="6357982" cy="6215106"/>
+                    </a:xfrm>
+                  </a:grpSpPr>
+                  <a:grpSp>
+                    <a:nvGrpSpPr>
+                      <a:cNvPr id="42" name="Grupo 41"/>
+                      <a:cNvGrpSpPr/>
+                    </a:nvGrpSpPr>
+                    <a:grpSpPr>
+                      <a:xfrm>
+                        <a:off x="785786" y="142852"/>
+                        <a:ext cx="6357982" cy="6215106"/>
+                        <a:chOff x="785786" y="142852"/>
+                        <a:chExt cx="6357982" cy="6215106"/>
+                      </a:xfrm>
+                    </a:grpSpPr>
+                    <a:sp>
+                      <a:nvSpPr>
+                        <a:cNvPr id="4" name="Retângulo 3"/>
+                        <a:cNvSpPr/>
+                      </a:nvSpPr>
+                      <a:spPr>
+                        <a:xfrm>
+                          <a:off x="3000364" y="142852"/>
+                          <a:ext cx="1928826" cy="428628"/>
+                        </a:xfrm>
+                        <a:prstGeom prst="rect">
+                          <a:avLst/>
+                        </a:prstGeom>
+                      </a:spPr>
+                      <a:txSp>
+                        <a:txBody>
+                          <a:bodyPr rtlCol="0" anchor="ctr"/>
+                          <a:lstStyle>
+                            <a:defPPr>
+                              <a:defRPr lang="pt-BR"/>
+                            </a:defPPr>
+                            <a:lvl1pPr marL="0" algn="l" defTabSz="914400" rtl="0" eaLnBrk="1" latinLnBrk="0" hangingPunct="1">
+                              <a:defRPr sz="1800" kern="1200">
+                                <a:solidFill>
+                                  <a:schemeClr val="lt1"/>
+                                </a:solidFill>
+                                <a:latin typeface="+mn-lt"/>
+                                <a:ea typeface="+mn-ea"/>
+                                <a:cs typeface="+mn-cs"/>
+                              </a:defRPr>
+                            </a:lvl1pPr>
+                            <a:lvl2pPr marL="457200" algn="l" defTabSz="914400" rtl="0" eaLnBrk="1" latinLnBrk="0" hangingPunct="1">
+                              <a:defRPr sz="1800" kern="1200">
+                                <a:solidFill>
+                                  <a:schemeClr val="lt1"/>
+                                </a:solidFill>
+                                <a:latin typeface="+mn-lt"/>
+                                <a:ea typeface="+mn-ea"/>
+                                <a:cs typeface="+mn-cs"/>
+                              </a:defRPr>
+                            </a:lvl2pPr>
+                            <a:lvl3pPr marL="914400" algn="l" defTabSz="914400" rtl="0" eaLnBrk="1" latinLnBrk="0" hangingPunct="1">
+                              <a:defRPr sz="1800" kern="1200">
+                                <a:solidFill>
+                                  <a:schemeClr val="lt1"/>
+                                </a:solidFill>
+                                <a:latin typeface="+mn-lt"/>
+                                <a:ea typeface="+mn-ea"/>
+                                <a:cs typeface="+mn-cs"/>
+                              </a:defRPr>
+                            </a:lvl3pPr>
+                            <a:lvl4pPr marL="1371600" algn="l" defTabSz="914400" rtl="0" eaLnBrk="1" latinLnBrk="0" hangingPunct="1">
+                              <a:defRPr sz="1800" kern="1200">
+                                <a:solidFill>
+                                  <a:schemeClr val="lt1"/>
+                                </a:solidFill>
+                                <a:latin typeface="+mn-lt"/>
+                                <a:ea typeface="+mn-ea"/>
+                                <a:cs typeface="+mn-cs"/>
+                              </a:defRPr>
+                            </a:lvl4pPr>
+                            <a:lvl5pPr marL="1828800" algn="l" defTabSz="914400" rtl="0" eaLnBrk="1" latinLnBrk="0" hangingPunct="1">
+                              <a:defRPr sz="1800" kern="1200">
+                                <a:solidFill>
+                                  <a:schemeClr val="lt1"/>
+                                </a:solidFill>
+                                <a:latin typeface="+mn-lt"/>
+                                <a:ea typeface="+mn-ea"/>
+                                <a:cs typeface="+mn-cs"/>
+                              </a:defRPr>
+                            </a:lvl5pPr>
+                            <a:lvl6pPr marL="2286000" algn="l" defTabSz="914400" rtl="0" eaLnBrk="1" latinLnBrk="0" hangingPunct="1">
+                              <a:defRPr sz="1800" kern="1200">
+                                <a:solidFill>
+                                  <a:schemeClr val="lt1"/>
+                                </a:solidFill>
+                                <a:latin typeface="+mn-lt"/>
+                                <a:ea typeface="+mn-ea"/>
+                                <a:cs typeface="+mn-cs"/>
+                              </a:defRPr>
+                            </a:lvl6pPr>
+                            <a:lvl7pPr marL="2743200" algn="l" defTabSz="914400" rtl="0" eaLnBrk="1" latinLnBrk="0" hangingPunct="1">
+                              <a:defRPr sz="1800" kern="1200">
+                                <a:solidFill>
+                                  <a:schemeClr val="lt1"/>
+                                </a:solidFill>
+                                <a:latin typeface="+mn-lt"/>
+                                <a:ea typeface="+mn-ea"/>
+                                <a:cs typeface="+mn-cs"/>
+                              </a:defRPr>
+                            </a:lvl7pPr>
+                            <a:lvl8pPr marL="3200400" algn="l" defTabSz="914400" rtl="0" eaLnBrk="1" latinLnBrk="0" hangingPunct="1">
+                              <a:defRPr sz="1800" kern="1200">
+                                <a:solidFill>
+                                  <a:schemeClr val="lt1"/>
+                                </a:solidFill>
+                                <a:latin typeface="+mn-lt"/>
+                                <a:ea typeface="+mn-ea"/>
+                                <a:cs typeface="+mn-cs"/>
+                              </a:defRPr>
+                            </a:lvl8pPr>
+                            <a:lvl9pPr marL="3657600" algn="l" defTabSz="914400" rtl="0" eaLnBrk="1" latinLnBrk="0" hangingPunct="1">
+                              <a:defRPr sz="1800" kern="1200">
+                                <a:solidFill>
+                                  <a:schemeClr val="lt1"/>
+                                </a:solidFill>
+                                <a:latin typeface="+mn-lt"/>
+                                <a:ea typeface="+mn-ea"/>
+                                <a:cs typeface="+mn-cs"/>
+                              </a:defRPr>
+                            </a:lvl9pPr>
+                          </a:lstStyle>
+                          <a:p>
+                            <a:pPr algn="ctr"/>
+                            <a:r>
+                              <a:rPr lang="pt-BR" sz="1600" dirty="0" smtClean="0"/>
+                              <a:t>Data </a:t>
+                            </a:r>
+                            <a:r>
+                              <a:rPr lang="pt-BR" sz="1600" dirty="0" err="1" smtClean="0"/>
+                              <a:t>Loading</a:t>
+                            </a:r>
+                            <a:endParaRPr lang="pt-BR" sz="1600" dirty="0"/>
+                          </a:p>
+                        </a:txBody>
+                        <a:useSpRect/>
+                      </a:txSp>
+                      <a:style>
+                        <a:lnRef idx="2">
+                          <a:schemeClr val="accent1">
+                            <a:shade val="50000"/>
+                          </a:schemeClr>
+                        </a:lnRef>
+                        <a:fillRef idx="1">
+                          <a:schemeClr val="accent1"/>
+                        </a:fillRef>
+                        <a:effectRef idx="0">
+                          <a:schemeClr val="accent1"/>
+                        </a:effectRef>
+                        <a:fontRef idx="minor">
+                          <a:schemeClr val="lt1"/>
+                        </a:fontRef>
+                      </a:style>
+                    </a:sp>
+                    <a:sp>
+                      <a:nvSpPr>
+                        <a:cNvPr id="5" name="Retângulo 4"/>
+                        <a:cNvSpPr/>
+                      </a:nvSpPr>
+                      <a:spPr>
+                        <a:xfrm>
+                          <a:off x="3000364" y="1000108"/>
+                          <a:ext cx="1928826" cy="428628"/>
+                        </a:xfrm>
+                        <a:prstGeom prst="rect">
+                          <a:avLst/>
+                        </a:prstGeom>
+                      </a:spPr>
+                      <a:txSp>
+                        <a:txBody>
+                          <a:bodyPr rtlCol="0" anchor="ctr"/>
+                          <a:lstStyle>
+                            <a:defPPr>
+                              <a:defRPr lang="pt-BR"/>
+                            </a:defPPr>
+                            <a:lvl1pPr marL="0" algn="l" defTabSz="914400" rtl="0" eaLnBrk="1" latinLnBrk="0" hangingPunct="1">
+                              <a:defRPr sz="1800" kern="1200">
+                                <a:solidFill>
+                                  <a:schemeClr val="lt1"/>
+                                </a:solidFill>
+                                <a:latin typeface="+mn-lt"/>
+                                <a:ea typeface="+mn-ea"/>
+                                <a:cs typeface="+mn-cs"/>
+                              </a:defRPr>
+                            </a:lvl1pPr>
+                            <a:lvl2pPr marL="457200" algn="l" defTabSz="914400" rtl="0" eaLnBrk="1" latinLnBrk="0" hangingPunct="1">
+                              <a:defRPr sz="1800" kern="1200">
+                                <a:solidFill>
+                                  <a:schemeClr val="lt1"/>
+                                </a:solidFill>
+                                <a:latin typeface="+mn-lt"/>
+                                <a:ea typeface="+mn-ea"/>
+                                <a:cs typeface="+mn-cs"/>
+                              </a:defRPr>
+                            </a:lvl2pPr>
+                            <a:lvl3pPr marL="914400" algn="l" defTabSz="914400" rtl="0" eaLnBrk="1" latinLnBrk="0" hangingPunct="1">
+                              <a:defRPr sz="1800" kern="1200">
+                                <a:solidFill>
+                                  <a:schemeClr val="lt1"/>
+                                </a:solidFill>
+                                <a:latin typeface="+mn-lt"/>
+                                <a:ea typeface="+mn-ea"/>
+                                <a:cs typeface="+mn-cs"/>
+                              </a:defRPr>
+                            </a:lvl3pPr>
+                            <a:lvl4pPr marL="1371600" algn="l" defTabSz="914400" rtl="0" eaLnBrk="1" latinLnBrk="0" hangingPunct="1">
+                              <a:defRPr sz="1800" kern="1200">
+                                <a:solidFill>
+                                  <a:schemeClr val="lt1"/>
+                                </a:solidFill>
+                                <a:latin typeface="+mn-lt"/>
+                                <a:ea typeface="+mn-ea"/>
+                                <a:cs typeface="+mn-cs"/>
+                              </a:defRPr>
+                            </a:lvl4pPr>
+                            <a:lvl5pPr marL="1828800" algn="l" defTabSz="914400" rtl="0" eaLnBrk="1" latinLnBrk="0" hangingPunct="1">
+                              <a:defRPr sz="1800" kern="1200">
+                                <a:solidFill>
+                                  <a:schemeClr val="lt1"/>
+                                </a:solidFill>
+                                <a:latin typeface="+mn-lt"/>
+                                <a:ea typeface="+mn-ea"/>
+                                <a:cs typeface="+mn-cs"/>
+                              </a:defRPr>
+                            </a:lvl5pPr>
+                            <a:lvl6pPr marL="2286000" algn="l" defTabSz="914400" rtl="0" eaLnBrk="1" latinLnBrk="0" hangingPunct="1">
+                              <a:defRPr sz="1800" kern="1200">
+                                <a:solidFill>
+                                  <a:schemeClr val="lt1"/>
+                                </a:solidFill>
+                                <a:latin typeface="+mn-lt"/>
+                                <a:ea typeface="+mn-ea"/>
+                                <a:cs typeface="+mn-cs"/>
+                              </a:defRPr>
+                            </a:lvl6pPr>
+                            <a:lvl7pPr marL="2743200" algn="l" defTabSz="914400" rtl="0" eaLnBrk="1" latinLnBrk="0" hangingPunct="1">
+                              <a:defRPr sz="1800" kern="1200">
+                                <a:solidFill>
+                                  <a:schemeClr val="lt1"/>
+                                </a:solidFill>
+                                <a:latin typeface="+mn-lt"/>
+                                <a:ea typeface="+mn-ea"/>
+                                <a:cs typeface="+mn-cs"/>
+                              </a:defRPr>
+                            </a:lvl7pPr>
+                            <a:lvl8pPr marL="3200400" algn="l" defTabSz="914400" rtl="0" eaLnBrk="1" latinLnBrk="0" hangingPunct="1">
+                              <a:defRPr sz="1800" kern="1200">
+                                <a:solidFill>
+                                  <a:schemeClr val="lt1"/>
+                                </a:solidFill>
+                                <a:latin typeface="+mn-lt"/>
+                                <a:ea typeface="+mn-ea"/>
+                                <a:cs typeface="+mn-cs"/>
+                              </a:defRPr>
+                            </a:lvl8pPr>
+                            <a:lvl9pPr marL="3657600" algn="l" defTabSz="914400" rtl="0" eaLnBrk="1" latinLnBrk="0" hangingPunct="1">
+                              <a:defRPr sz="1800" kern="1200">
+                                <a:solidFill>
+                                  <a:schemeClr val="lt1"/>
+                                </a:solidFill>
+                                <a:latin typeface="+mn-lt"/>
+                                <a:ea typeface="+mn-ea"/>
+                                <a:cs typeface="+mn-cs"/>
+                              </a:defRPr>
+                            </a:lvl9pPr>
+                          </a:lstStyle>
+                          <a:p>
+                            <a:pPr algn="ctr"/>
+                            <a:r>
+                              <a:rPr lang="pt-BR" sz="1600" dirty="0" smtClean="0"/>
+                              <a:t>Data </a:t>
+                            </a:r>
+                            <a:r>
+                              <a:rPr lang="pt-BR" sz="1600" dirty="0" err="1" smtClean="0"/>
+                              <a:t>Preprocessing</a:t>
+                            </a:r>
+                            <a:endParaRPr lang="pt-BR" sz="1600" dirty="0"/>
+                          </a:p>
+                        </a:txBody>
+                        <a:useSpRect/>
+                      </a:txSp>
+                      <a:style>
+                        <a:lnRef idx="2">
+                          <a:schemeClr val="accent1">
+                            <a:shade val="50000"/>
+                          </a:schemeClr>
+                        </a:lnRef>
+                        <a:fillRef idx="1">
+                          <a:schemeClr val="accent1"/>
+                        </a:fillRef>
+                        <a:effectRef idx="0">
+                          <a:schemeClr val="accent1"/>
+                        </a:effectRef>
+                        <a:fontRef idx="minor">
+                          <a:schemeClr val="lt1"/>
+                        </a:fontRef>
+                      </a:style>
+                    </a:sp>
+                    <a:sp>
+                      <a:nvSpPr>
+                        <a:cNvPr id="6" name="Retângulo 5"/>
+                        <a:cNvSpPr/>
+                      </a:nvSpPr>
+                      <a:spPr>
+                        <a:xfrm>
+                          <a:off x="3000364" y="1857364"/>
+                          <a:ext cx="1928826" cy="428628"/>
+                        </a:xfrm>
+                        <a:prstGeom prst="rect">
+                          <a:avLst/>
+                        </a:prstGeom>
+                      </a:spPr>
+                      <a:txSp>
+                        <a:txBody>
+                          <a:bodyPr rtlCol="0" anchor="ctr"/>
+                          <a:lstStyle>
+                            <a:defPPr>
+                              <a:defRPr lang="pt-BR"/>
+                            </a:defPPr>
+                            <a:lvl1pPr marL="0" algn="l" defTabSz="914400" rtl="0" eaLnBrk="1" latinLnBrk="0" hangingPunct="1">
+                              <a:defRPr sz="1800" kern="1200">
+                                <a:solidFill>
+                                  <a:schemeClr val="lt1"/>
+                                </a:solidFill>
+                                <a:latin typeface="+mn-lt"/>
+                                <a:ea typeface="+mn-ea"/>
+                                <a:cs typeface="+mn-cs"/>
+                              </a:defRPr>
+                            </a:lvl1pPr>
+                            <a:lvl2pPr marL="457200" algn="l" defTabSz="914400" rtl="0" eaLnBrk="1" latinLnBrk="0" hangingPunct="1">
+                              <a:defRPr sz="1800" kern="1200">
+                                <a:solidFill>
+                                  <a:schemeClr val="lt1"/>
+                                </a:solidFill>
+                                <a:latin typeface="+mn-lt"/>
+                                <a:ea typeface="+mn-ea"/>
+                                <a:cs typeface="+mn-cs"/>
+                              </a:defRPr>
+                            </a:lvl2pPr>
+                            <a:lvl3pPr marL="914400" algn="l" defTabSz="914400" rtl="0" eaLnBrk="1" latinLnBrk="0" hangingPunct="1">
+                              <a:defRPr sz="1800" kern="1200">
+                                <a:solidFill>
+                                  <a:schemeClr val="lt1"/>
+                                </a:solidFill>
+                                <a:latin typeface="+mn-lt"/>
+                                <a:ea typeface="+mn-ea"/>
+                                <a:cs typeface="+mn-cs"/>
+                              </a:defRPr>
+                            </a:lvl3pPr>
+                            <a:lvl4pPr marL="1371600" algn="l" defTabSz="914400" rtl="0" eaLnBrk="1" latinLnBrk="0" hangingPunct="1">
+                              <a:defRPr sz="1800" kern="1200">
+                                <a:solidFill>
+                                  <a:schemeClr val="lt1"/>
+                                </a:solidFill>
+                                <a:latin typeface="+mn-lt"/>
+                                <a:ea typeface="+mn-ea"/>
+                                <a:cs typeface="+mn-cs"/>
+                              </a:defRPr>
+                            </a:lvl4pPr>
+                            <a:lvl5pPr marL="1828800" algn="l" defTabSz="914400" rtl="0" eaLnBrk="1" latinLnBrk="0" hangingPunct="1">
+                              <a:defRPr sz="1800" kern="1200">
+                                <a:solidFill>
+                                  <a:schemeClr val="lt1"/>
+                                </a:solidFill>
+                                <a:latin typeface="+mn-lt"/>
+                                <a:ea typeface="+mn-ea"/>
+                                <a:cs typeface="+mn-cs"/>
+                              </a:defRPr>
+                            </a:lvl5pPr>
+                            <a:lvl6pPr marL="2286000" algn="l" defTabSz="914400" rtl="0" eaLnBrk="1" latinLnBrk="0" hangingPunct="1">
+                              <a:defRPr sz="1800" kern="1200">
+                                <a:solidFill>
+                                  <a:schemeClr val="lt1"/>
+                                </a:solidFill>
+                                <a:latin typeface="+mn-lt"/>
+                                <a:ea typeface="+mn-ea"/>
+                                <a:cs typeface="+mn-cs"/>
+                              </a:defRPr>
+                            </a:lvl6pPr>
+                            <a:lvl7pPr marL="2743200" algn="l" defTabSz="914400" rtl="0" eaLnBrk="1" latinLnBrk="0" hangingPunct="1">
+                              <a:defRPr sz="1800" kern="1200">
+                                <a:solidFill>
+                                  <a:schemeClr val="lt1"/>
+                                </a:solidFill>
+                                <a:latin typeface="+mn-lt"/>
+                                <a:ea typeface="+mn-ea"/>
+                                <a:cs typeface="+mn-cs"/>
+                              </a:defRPr>
+                            </a:lvl7pPr>
+                            <a:lvl8pPr marL="3200400" algn="l" defTabSz="914400" rtl="0" eaLnBrk="1" latinLnBrk="0" hangingPunct="1">
+                              <a:defRPr sz="1800" kern="1200">
+                                <a:solidFill>
+                                  <a:schemeClr val="lt1"/>
+                                </a:solidFill>
+                                <a:latin typeface="+mn-lt"/>
+                                <a:ea typeface="+mn-ea"/>
+                                <a:cs typeface="+mn-cs"/>
+                              </a:defRPr>
+                            </a:lvl8pPr>
+                            <a:lvl9pPr marL="3657600" algn="l" defTabSz="914400" rtl="0" eaLnBrk="1" latinLnBrk="0" hangingPunct="1">
+                              <a:defRPr sz="1800" kern="1200">
+                                <a:solidFill>
+                                  <a:schemeClr val="lt1"/>
+                                </a:solidFill>
+                                <a:latin typeface="+mn-lt"/>
+                                <a:ea typeface="+mn-ea"/>
+                                <a:cs typeface="+mn-cs"/>
+                              </a:defRPr>
+                            </a:lvl9pPr>
+                          </a:lstStyle>
+                          <a:p>
+                            <a:pPr algn="ctr"/>
+                            <a:r>
+                              <a:rPr lang="pt-BR" sz="1600" dirty="0" smtClean="0"/>
+                              <a:t>EDA</a:t>
+                            </a:r>
+                            <a:endParaRPr lang="pt-BR" sz="1600" dirty="0"/>
+                          </a:p>
+                        </a:txBody>
+                        <a:useSpRect/>
+                      </a:txSp>
+                      <a:style>
+                        <a:lnRef idx="2">
+                          <a:schemeClr val="accent1">
+                            <a:shade val="50000"/>
+                          </a:schemeClr>
+                        </a:lnRef>
+                        <a:fillRef idx="1">
+                          <a:schemeClr val="accent1"/>
+                        </a:fillRef>
+                        <a:effectRef idx="0">
+                          <a:schemeClr val="accent1"/>
+                        </a:effectRef>
+                        <a:fontRef idx="minor">
+                          <a:schemeClr val="lt1"/>
+                        </a:fontRef>
+                      </a:style>
+                    </a:sp>
+                    <a:sp>
+                      <a:nvSpPr>
+                        <a:cNvPr id="7" name="Retângulo 6"/>
+                        <a:cNvSpPr/>
+                      </a:nvSpPr>
+                      <a:spPr>
+                        <a:xfrm>
+                          <a:off x="3000364" y="2643182"/>
+                          <a:ext cx="1928826" cy="428628"/>
+                        </a:xfrm>
+                        <a:prstGeom prst="rect">
+                          <a:avLst/>
+                        </a:prstGeom>
+                      </a:spPr>
+                      <a:txSp>
+                        <a:txBody>
+                          <a:bodyPr rtlCol="0" anchor="ctr"/>
+                          <a:lstStyle>
+                            <a:defPPr>
+                              <a:defRPr lang="pt-BR"/>
+                            </a:defPPr>
+                            <a:lvl1pPr marL="0" algn="l" defTabSz="914400" rtl="0" eaLnBrk="1" latinLnBrk="0" hangingPunct="1">
+                              <a:defRPr sz="1800" kern="1200">
+                                <a:solidFill>
+                                  <a:schemeClr val="lt1"/>
+                                </a:solidFill>
+                                <a:latin typeface="+mn-lt"/>
+                                <a:ea typeface="+mn-ea"/>
+                                <a:cs typeface="+mn-cs"/>
+                              </a:defRPr>
+                            </a:lvl1pPr>
+                            <a:lvl2pPr marL="457200" algn="l" defTabSz="914400" rtl="0" eaLnBrk="1" latinLnBrk="0" hangingPunct="1">
+                              <a:defRPr sz="1800" kern="1200">
+                                <a:solidFill>
+                                  <a:schemeClr val="lt1"/>
+                                </a:solidFill>
+                                <a:latin typeface="+mn-lt"/>
+                                <a:ea typeface="+mn-ea"/>
+                                <a:cs typeface="+mn-cs"/>
+                              </a:defRPr>
+                            </a:lvl2pPr>
+                            <a:lvl3pPr marL="914400" algn="l" defTabSz="914400" rtl="0" eaLnBrk="1" latinLnBrk="0" hangingPunct="1">
+                              <a:defRPr sz="1800" kern="1200">
+                                <a:solidFill>
+                                  <a:schemeClr val="lt1"/>
+                                </a:solidFill>
+                                <a:latin typeface="+mn-lt"/>
+                                <a:ea typeface="+mn-ea"/>
+                                <a:cs typeface="+mn-cs"/>
+                              </a:defRPr>
+                            </a:lvl3pPr>
+                            <a:lvl4pPr marL="1371600" algn="l" defTabSz="914400" rtl="0" eaLnBrk="1" latinLnBrk="0" hangingPunct="1">
+                              <a:defRPr sz="1800" kern="1200">
+                                <a:solidFill>
+                                  <a:schemeClr val="lt1"/>
+                                </a:solidFill>
+                                <a:latin typeface="+mn-lt"/>
+                                <a:ea typeface="+mn-ea"/>
+                                <a:cs typeface="+mn-cs"/>
+                              </a:defRPr>
+                            </a:lvl4pPr>
+                            <a:lvl5pPr marL="1828800" algn="l" defTabSz="914400" rtl="0" eaLnBrk="1" latinLnBrk="0" hangingPunct="1">
+                              <a:defRPr sz="1800" kern="1200">
+                                <a:solidFill>
+                                  <a:schemeClr val="lt1"/>
+                                </a:solidFill>
+                                <a:latin typeface="+mn-lt"/>
+                                <a:ea typeface="+mn-ea"/>
+                                <a:cs typeface="+mn-cs"/>
+                              </a:defRPr>
+                            </a:lvl5pPr>
+                            <a:lvl6pPr marL="2286000" algn="l" defTabSz="914400" rtl="0" eaLnBrk="1" latinLnBrk="0" hangingPunct="1">
+                              <a:defRPr sz="1800" kern="1200">
+                                <a:solidFill>
+                                  <a:schemeClr val="lt1"/>
+                                </a:solidFill>
+                                <a:latin typeface="+mn-lt"/>
+                                <a:ea typeface="+mn-ea"/>
+                                <a:cs typeface="+mn-cs"/>
+                              </a:defRPr>
+                            </a:lvl6pPr>
+                            <a:lvl7pPr marL="2743200" algn="l" defTabSz="914400" rtl="0" eaLnBrk="1" latinLnBrk="0" hangingPunct="1">
+                              <a:defRPr sz="1800" kern="1200">
+                                <a:solidFill>
+                                  <a:schemeClr val="lt1"/>
+                                </a:solidFill>
+                                <a:latin typeface="+mn-lt"/>
+                                <a:ea typeface="+mn-ea"/>
+                                <a:cs typeface="+mn-cs"/>
+                              </a:defRPr>
+                            </a:lvl7pPr>
+                            <a:lvl8pPr marL="3200400" algn="l" defTabSz="914400" rtl="0" eaLnBrk="1" latinLnBrk="0" hangingPunct="1">
+                              <a:defRPr sz="1800" kern="1200">
+                                <a:solidFill>
+                                  <a:schemeClr val="lt1"/>
+                                </a:solidFill>
+                                <a:latin typeface="+mn-lt"/>
+                                <a:ea typeface="+mn-ea"/>
+                                <a:cs typeface="+mn-cs"/>
+                              </a:defRPr>
+                            </a:lvl8pPr>
+                            <a:lvl9pPr marL="3657600" algn="l" defTabSz="914400" rtl="0" eaLnBrk="1" latinLnBrk="0" hangingPunct="1">
+                              <a:defRPr sz="1800" kern="1200">
+                                <a:solidFill>
+                                  <a:schemeClr val="lt1"/>
+                                </a:solidFill>
+                                <a:latin typeface="+mn-lt"/>
+                                <a:ea typeface="+mn-ea"/>
+                                <a:cs typeface="+mn-cs"/>
+                              </a:defRPr>
+                            </a:lvl9pPr>
+                          </a:lstStyle>
+                          <a:p>
+                            <a:pPr algn="ctr"/>
+                            <a:r>
+                              <a:rPr lang="pt-BR" sz="1600" dirty="0" err="1" smtClean="0"/>
+                              <a:t>Feature</a:t>
+                            </a:r>
+                            <a:r>
+                              <a:rPr lang="pt-BR" sz="1600" dirty="0" smtClean="0"/>
+                              <a:t> </a:t>
+                            </a:r>
+                            <a:r>
+                              <a:rPr lang="pt-BR" sz="1600" dirty="0" err="1" smtClean="0"/>
+                              <a:t>Engineering</a:t>
+                            </a:r>
+                            <a:endParaRPr lang="pt-BR" sz="1600" dirty="0"/>
+                          </a:p>
+                        </a:txBody>
+                        <a:useSpRect/>
+                      </a:txSp>
+                      <a:style>
+                        <a:lnRef idx="2">
+                          <a:schemeClr val="accent1">
+                            <a:shade val="50000"/>
+                          </a:schemeClr>
+                        </a:lnRef>
+                        <a:fillRef idx="1">
+                          <a:schemeClr val="accent1"/>
+                        </a:fillRef>
+                        <a:effectRef idx="0">
+                          <a:schemeClr val="accent1"/>
+                        </a:effectRef>
+                        <a:fontRef idx="minor">
+                          <a:schemeClr val="lt1"/>
+                        </a:fontRef>
+                      </a:style>
+                    </a:sp>
+                    <a:sp>
+                      <a:nvSpPr>
+                        <a:cNvPr id="8" name="Retângulo 7"/>
+                        <a:cNvSpPr/>
+                      </a:nvSpPr>
+                      <a:spPr>
+                        <a:xfrm>
+                          <a:off x="3000364" y="3500438"/>
+                          <a:ext cx="1928826" cy="428628"/>
+                        </a:xfrm>
+                        <a:prstGeom prst="rect">
+                          <a:avLst/>
+                        </a:prstGeom>
+                      </a:spPr>
+                      <a:txSp>
+                        <a:txBody>
+                          <a:bodyPr rtlCol="0" anchor="ctr"/>
+                          <a:lstStyle>
+                            <a:defPPr>
+                              <a:defRPr lang="pt-BR"/>
+                            </a:defPPr>
+                            <a:lvl1pPr marL="0" algn="l" defTabSz="914400" rtl="0" eaLnBrk="1" latinLnBrk="0" hangingPunct="1">
+                              <a:defRPr sz="1800" kern="1200">
+                                <a:solidFill>
+                                  <a:schemeClr val="lt1"/>
+                                </a:solidFill>
+                                <a:latin typeface="+mn-lt"/>
+                                <a:ea typeface="+mn-ea"/>
+                                <a:cs typeface="+mn-cs"/>
+                              </a:defRPr>
+                            </a:lvl1pPr>
+                            <a:lvl2pPr marL="457200" algn="l" defTabSz="914400" rtl="0" eaLnBrk="1" latinLnBrk="0" hangingPunct="1">
+                              <a:defRPr sz="1800" kern="1200">
+                                <a:solidFill>
+                                  <a:schemeClr val="lt1"/>
+                                </a:solidFill>
+                                <a:latin typeface="+mn-lt"/>
+                                <a:ea typeface="+mn-ea"/>
+                                <a:cs typeface="+mn-cs"/>
+                              </a:defRPr>
+                            </a:lvl2pPr>
+                            <a:lvl3pPr marL="914400" algn="l" defTabSz="914400" rtl="0" eaLnBrk="1" latinLnBrk="0" hangingPunct="1">
+                              <a:defRPr sz="1800" kern="1200">
+                                <a:solidFill>
+                                  <a:schemeClr val="lt1"/>
+                                </a:solidFill>
+                                <a:latin typeface="+mn-lt"/>
+                                <a:ea typeface="+mn-ea"/>
+                                <a:cs typeface="+mn-cs"/>
+                              </a:defRPr>
+                            </a:lvl3pPr>
+                            <a:lvl4pPr marL="1371600" algn="l" defTabSz="914400" rtl="0" eaLnBrk="1" latinLnBrk="0" hangingPunct="1">
+                              <a:defRPr sz="1800" kern="1200">
+                                <a:solidFill>
+                                  <a:schemeClr val="lt1"/>
+                                </a:solidFill>
+                                <a:latin typeface="+mn-lt"/>
+                                <a:ea typeface="+mn-ea"/>
+                                <a:cs typeface="+mn-cs"/>
+                              </a:defRPr>
+                            </a:lvl4pPr>
+                            <a:lvl5pPr marL="1828800" algn="l" defTabSz="914400" rtl="0" eaLnBrk="1" latinLnBrk="0" hangingPunct="1">
+                              <a:defRPr sz="1800" kern="1200">
+                                <a:solidFill>
+                                  <a:schemeClr val="lt1"/>
+                                </a:solidFill>
+                                <a:latin typeface="+mn-lt"/>
+                                <a:ea typeface="+mn-ea"/>
+                                <a:cs typeface="+mn-cs"/>
+                              </a:defRPr>
+                            </a:lvl5pPr>
+                            <a:lvl6pPr marL="2286000" algn="l" defTabSz="914400" rtl="0" eaLnBrk="1" latinLnBrk="0" hangingPunct="1">
+                              <a:defRPr sz="1800" kern="1200">
+                                <a:solidFill>
+                                  <a:schemeClr val="lt1"/>
+                                </a:solidFill>
+                                <a:latin typeface="+mn-lt"/>
+                                <a:ea typeface="+mn-ea"/>
+                                <a:cs typeface="+mn-cs"/>
+                              </a:defRPr>
+                            </a:lvl6pPr>
+                            <a:lvl7pPr marL="2743200" algn="l" defTabSz="914400" rtl="0" eaLnBrk="1" latinLnBrk="0" hangingPunct="1">
+                              <a:defRPr sz="1800" kern="1200">
+                                <a:solidFill>
+                                  <a:schemeClr val="lt1"/>
+                                </a:solidFill>
+                                <a:latin typeface="+mn-lt"/>
+                                <a:ea typeface="+mn-ea"/>
+                                <a:cs typeface="+mn-cs"/>
+                              </a:defRPr>
+                            </a:lvl7pPr>
+                            <a:lvl8pPr marL="3200400" algn="l" defTabSz="914400" rtl="0" eaLnBrk="1" latinLnBrk="0" hangingPunct="1">
+                              <a:defRPr sz="1800" kern="1200">
+                                <a:solidFill>
+                                  <a:schemeClr val="lt1"/>
+                                </a:solidFill>
+                                <a:latin typeface="+mn-lt"/>
+                                <a:ea typeface="+mn-ea"/>
+                                <a:cs typeface="+mn-cs"/>
+                              </a:defRPr>
+                            </a:lvl8pPr>
+                            <a:lvl9pPr marL="3657600" algn="l" defTabSz="914400" rtl="0" eaLnBrk="1" latinLnBrk="0" hangingPunct="1">
+                              <a:defRPr sz="1800" kern="1200">
+                                <a:solidFill>
+                                  <a:schemeClr val="lt1"/>
+                                </a:solidFill>
+                                <a:latin typeface="+mn-lt"/>
+                                <a:ea typeface="+mn-ea"/>
+                                <a:cs typeface="+mn-cs"/>
+                              </a:defRPr>
+                            </a:lvl9pPr>
+                          </a:lstStyle>
+                          <a:p>
+                            <a:pPr algn="ctr"/>
+                            <a:r>
+                              <a:rPr lang="pt-BR" dirty="0" err="1" smtClean="0"/>
+                              <a:t>Model</a:t>
+                            </a:r>
+                            <a:r>
+                              <a:rPr lang="pt-BR" dirty="0" smtClean="0"/>
+                              <a:t> Training</a:t>
+                            </a:r>
+                            <a:endParaRPr lang="pt-BR" dirty="0"/>
+                          </a:p>
+                        </a:txBody>
+                        <a:useSpRect/>
+                      </a:txSp>
+                      <a:style>
+                        <a:lnRef idx="2">
+                          <a:schemeClr val="accent1">
+                            <a:shade val="50000"/>
+                          </a:schemeClr>
+                        </a:lnRef>
+                        <a:fillRef idx="1">
+                          <a:schemeClr val="accent1"/>
+                        </a:fillRef>
+                        <a:effectRef idx="0">
+                          <a:schemeClr val="accent1"/>
+                        </a:effectRef>
+                        <a:fontRef idx="minor">
+                          <a:schemeClr val="lt1"/>
+                        </a:fontRef>
+                      </a:style>
+                    </a:sp>
+                    <a:sp>
+                      <a:nvSpPr>
+                        <a:cNvPr id="9" name="Retângulo 8"/>
+                        <a:cNvSpPr/>
+                      </a:nvSpPr>
+                      <a:spPr>
+                        <a:xfrm>
+                          <a:off x="785786" y="4357694"/>
+                          <a:ext cx="1928826" cy="428628"/>
+                        </a:xfrm>
+                        <a:prstGeom prst="rect">
+                          <a:avLst/>
+                        </a:prstGeom>
+                      </a:spPr>
+                      <a:txSp>
+                        <a:txBody>
+                          <a:bodyPr rtlCol="0" anchor="ctr"/>
+                          <a:lstStyle>
+                            <a:defPPr>
+                              <a:defRPr lang="pt-BR"/>
+                            </a:defPPr>
+                            <a:lvl1pPr marL="0" algn="l" defTabSz="914400" rtl="0" eaLnBrk="1" latinLnBrk="0" hangingPunct="1">
+                              <a:defRPr sz="1800" kern="1200">
+                                <a:solidFill>
+                                  <a:schemeClr val="lt1"/>
+                                </a:solidFill>
+                                <a:latin typeface="+mn-lt"/>
+                                <a:ea typeface="+mn-ea"/>
+                                <a:cs typeface="+mn-cs"/>
+                              </a:defRPr>
+                            </a:lvl1pPr>
+                            <a:lvl2pPr marL="457200" algn="l" defTabSz="914400" rtl="0" eaLnBrk="1" latinLnBrk="0" hangingPunct="1">
+                              <a:defRPr sz="1800" kern="1200">
+                                <a:solidFill>
+                                  <a:schemeClr val="lt1"/>
+                                </a:solidFill>
+                                <a:latin typeface="+mn-lt"/>
+                                <a:ea typeface="+mn-ea"/>
+                                <a:cs typeface="+mn-cs"/>
+                              </a:defRPr>
+                            </a:lvl2pPr>
+                            <a:lvl3pPr marL="914400" algn="l" defTabSz="914400" rtl="0" eaLnBrk="1" latinLnBrk="0" hangingPunct="1">
+                              <a:defRPr sz="1800" kern="1200">
+                                <a:solidFill>
+                                  <a:schemeClr val="lt1"/>
+                                </a:solidFill>
+                                <a:latin typeface="+mn-lt"/>
+                                <a:ea typeface="+mn-ea"/>
+                                <a:cs typeface="+mn-cs"/>
+                              </a:defRPr>
+                            </a:lvl3pPr>
+                            <a:lvl4pPr marL="1371600" algn="l" defTabSz="914400" rtl="0" eaLnBrk="1" latinLnBrk="0" hangingPunct="1">
+                              <a:defRPr sz="1800" kern="1200">
+                                <a:solidFill>
+                                  <a:schemeClr val="lt1"/>
+                                </a:solidFill>
+                                <a:latin typeface="+mn-lt"/>
+                                <a:ea typeface="+mn-ea"/>
+                                <a:cs typeface="+mn-cs"/>
+                              </a:defRPr>
+                            </a:lvl4pPr>
+                            <a:lvl5pPr marL="1828800" algn="l" defTabSz="914400" rtl="0" eaLnBrk="1" latinLnBrk="0" hangingPunct="1">
+                              <a:defRPr sz="1800" kern="1200">
+                                <a:solidFill>
+                                  <a:schemeClr val="lt1"/>
+                                </a:solidFill>
+                                <a:latin typeface="+mn-lt"/>
+                                <a:ea typeface="+mn-ea"/>
+                                <a:cs typeface="+mn-cs"/>
+                              </a:defRPr>
+                            </a:lvl5pPr>
+                            <a:lvl6pPr marL="2286000" algn="l" defTabSz="914400" rtl="0" eaLnBrk="1" latinLnBrk="0" hangingPunct="1">
+                              <a:defRPr sz="1800" kern="1200">
+                                <a:solidFill>
+                                  <a:schemeClr val="lt1"/>
+                                </a:solidFill>
+                                <a:latin typeface="+mn-lt"/>
+                                <a:ea typeface="+mn-ea"/>
+                                <a:cs typeface="+mn-cs"/>
+                              </a:defRPr>
+                            </a:lvl6pPr>
+                            <a:lvl7pPr marL="2743200" algn="l" defTabSz="914400" rtl="0" eaLnBrk="1" latinLnBrk="0" hangingPunct="1">
+                              <a:defRPr sz="1800" kern="1200">
+                                <a:solidFill>
+                                  <a:schemeClr val="lt1"/>
+                                </a:solidFill>
+                                <a:latin typeface="+mn-lt"/>
+                                <a:ea typeface="+mn-ea"/>
+                                <a:cs typeface="+mn-cs"/>
+                              </a:defRPr>
+                            </a:lvl7pPr>
+                            <a:lvl8pPr marL="3200400" algn="l" defTabSz="914400" rtl="0" eaLnBrk="1" latinLnBrk="0" hangingPunct="1">
+                              <a:defRPr sz="1800" kern="1200">
+                                <a:solidFill>
+                                  <a:schemeClr val="lt1"/>
+                                </a:solidFill>
+                                <a:latin typeface="+mn-lt"/>
+                                <a:ea typeface="+mn-ea"/>
+                                <a:cs typeface="+mn-cs"/>
+                              </a:defRPr>
+                            </a:lvl8pPr>
+                            <a:lvl9pPr marL="3657600" algn="l" defTabSz="914400" rtl="0" eaLnBrk="1" latinLnBrk="0" hangingPunct="1">
+                              <a:defRPr sz="1800" kern="1200">
+                                <a:solidFill>
+                                  <a:schemeClr val="lt1"/>
+                                </a:solidFill>
+                                <a:latin typeface="+mn-lt"/>
+                                <a:ea typeface="+mn-ea"/>
+                                <a:cs typeface="+mn-cs"/>
+                              </a:defRPr>
+                            </a:lvl9pPr>
+                          </a:lstStyle>
+                          <a:p>
+                            <a:pPr algn="ctr"/>
+                            <a:r>
+                              <a:rPr lang="pt-BR" sz="1600" dirty="0" smtClean="0"/>
+                              <a:t>Linear </a:t>
+                            </a:r>
+                            <a:r>
+                              <a:rPr lang="pt-BR" sz="1600" dirty="0" err="1" smtClean="0"/>
+                              <a:t>Regression</a:t>
+                            </a:r>
+                            <a:endParaRPr lang="pt-BR" sz="1600" dirty="0"/>
+                          </a:p>
+                        </a:txBody>
+                        <a:useSpRect/>
+                      </a:txSp>
+                      <a:style>
+                        <a:lnRef idx="2">
+                          <a:schemeClr val="accent1">
+                            <a:shade val="50000"/>
+                          </a:schemeClr>
+                        </a:lnRef>
+                        <a:fillRef idx="1">
+                          <a:schemeClr val="accent1"/>
+                        </a:fillRef>
+                        <a:effectRef idx="0">
+                          <a:schemeClr val="accent1"/>
+                        </a:effectRef>
+                        <a:fontRef idx="minor">
+                          <a:schemeClr val="lt1"/>
+                        </a:fontRef>
+                      </a:style>
+                    </a:sp>
+                    <a:sp>
+                      <a:nvSpPr>
+                        <a:cNvPr id="10" name="Retângulo 9"/>
+                        <a:cNvSpPr/>
+                      </a:nvSpPr>
+                      <a:spPr>
+                        <a:xfrm>
+                          <a:off x="3000364" y="4357694"/>
+                          <a:ext cx="1928826" cy="428628"/>
+                        </a:xfrm>
+                        <a:prstGeom prst="rect">
+                          <a:avLst/>
+                        </a:prstGeom>
+                      </a:spPr>
+                      <a:txSp>
+                        <a:txBody>
+                          <a:bodyPr rtlCol="0" anchor="ctr"/>
+                          <a:lstStyle>
+                            <a:defPPr>
+                              <a:defRPr lang="pt-BR"/>
+                            </a:defPPr>
+                            <a:lvl1pPr marL="0" algn="l" defTabSz="914400" rtl="0" eaLnBrk="1" latinLnBrk="0" hangingPunct="1">
+                              <a:defRPr sz="1800" kern="1200">
+                                <a:solidFill>
+                                  <a:schemeClr val="lt1"/>
+                                </a:solidFill>
+                                <a:latin typeface="+mn-lt"/>
+                                <a:ea typeface="+mn-ea"/>
+                                <a:cs typeface="+mn-cs"/>
+                              </a:defRPr>
+                            </a:lvl1pPr>
+                            <a:lvl2pPr marL="457200" algn="l" defTabSz="914400" rtl="0" eaLnBrk="1" latinLnBrk="0" hangingPunct="1">
+                              <a:defRPr sz="1800" kern="1200">
+                                <a:solidFill>
+                                  <a:schemeClr val="lt1"/>
+                                </a:solidFill>
+                                <a:latin typeface="+mn-lt"/>
+                                <a:ea typeface="+mn-ea"/>
+                                <a:cs typeface="+mn-cs"/>
+                              </a:defRPr>
+                            </a:lvl2pPr>
+                            <a:lvl3pPr marL="914400" algn="l" defTabSz="914400" rtl="0" eaLnBrk="1" latinLnBrk="0" hangingPunct="1">
+                              <a:defRPr sz="1800" kern="1200">
+                                <a:solidFill>
+                                  <a:schemeClr val="lt1"/>
+                                </a:solidFill>
+                                <a:latin typeface="+mn-lt"/>
+                                <a:ea typeface="+mn-ea"/>
+                                <a:cs typeface="+mn-cs"/>
+                              </a:defRPr>
+                            </a:lvl3pPr>
+                            <a:lvl4pPr marL="1371600" algn="l" defTabSz="914400" rtl="0" eaLnBrk="1" latinLnBrk="0" hangingPunct="1">
+                              <a:defRPr sz="1800" kern="1200">
+                                <a:solidFill>
+                                  <a:schemeClr val="lt1"/>
+                                </a:solidFill>
+                                <a:latin typeface="+mn-lt"/>
+                                <a:ea typeface="+mn-ea"/>
+                                <a:cs typeface="+mn-cs"/>
+                              </a:defRPr>
+                            </a:lvl4pPr>
+                            <a:lvl5pPr marL="1828800" algn="l" defTabSz="914400" rtl="0" eaLnBrk="1" latinLnBrk="0" hangingPunct="1">
+                              <a:defRPr sz="1800" kern="1200">
+                                <a:solidFill>
+                                  <a:schemeClr val="lt1"/>
+                                </a:solidFill>
+                                <a:latin typeface="+mn-lt"/>
+                                <a:ea typeface="+mn-ea"/>
+                                <a:cs typeface="+mn-cs"/>
+                              </a:defRPr>
+                            </a:lvl5pPr>
+                            <a:lvl6pPr marL="2286000" algn="l" defTabSz="914400" rtl="0" eaLnBrk="1" latinLnBrk="0" hangingPunct="1">
+                              <a:defRPr sz="1800" kern="1200">
+                                <a:solidFill>
+                                  <a:schemeClr val="lt1"/>
+                                </a:solidFill>
+                                <a:latin typeface="+mn-lt"/>
+                                <a:ea typeface="+mn-ea"/>
+                                <a:cs typeface="+mn-cs"/>
+                              </a:defRPr>
+                            </a:lvl6pPr>
+                            <a:lvl7pPr marL="2743200" algn="l" defTabSz="914400" rtl="0" eaLnBrk="1" latinLnBrk="0" hangingPunct="1">
+                              <a:defRPr sz="1800" kern="1200">
+                                <a:solidFill>
+                                  <a:schemeClr val="lt1"/>
+                                </a:solidFill>
+                                <a:latin typeface="+mn-lt"/>
+                                <a:ea typeface="+mn-ea"/>
+                                <a:cs typeface="+mn-cs"/>
+                              </a:defRPr>
+                            </a:lvl7pPr>
+                            <a:lvl8pPr marL="3200400" algn="l" defTabSz="914400" rtl="0" eaLnBrk="1" latinLnBrk="0" hangingPunct="1">
+                              <a:defRPr sz="1800" kern="1200">
+                                <a:solidFill>
+                                  <a:schemeClr val="lt1"/>
+                                </a:solidFill>
+                                <a:latin typeface="+mn-lt"/>
+                                <a:ea typeface="+mn-ea"/>
+                                <a:cs typeface="+mn-cs"/>
+                              </a:defRPr>
+                            </a:lvl8pPr>
+                            <a:lvl9pPr marL="3657600" algn="l" defTabSz="914400" rtl="0" eaLnBrk="1" latinLnBrk="0" hangingPunct="1">
+                              <a:defRPr sz="1800" kern="1200">
+                                <a:solidFill>
+                                  <a:schemeClr val="lt1"/>
+                                </a:solidFill>
+                                <a:latin typeface="+mn-lt"/>
+                                <a:ea typeface="+mn-ea"/>
+                                <a:cs typeface="+mn-cs"/>
+                              </a:defRPr>
+                            </a:lvl9pPr>
+                          </a:lstStyle>
+                          <a:p>
+                            <a:pPr algn="ctr"/>
+                            <a:r>
+                              <a:rPr lang="pt-BR" sz="1600" dirty="0" err="1" smtClean="0"/>
+                              <a:t>Random</a:t>
+                            </a:r>
+                            <a:r>
+                              <a:rPr lang="pt-BR" dirty="0" smtClean="0"/>
+                              <a:t> Forest</a:t>
+                            </a:r>
+                            <a:endParaRPr lang="pt-BR" dirty="0"/>
+                          </a:p>
+                        </a:txBody>
+                        <a:useSpRect/>
+                      </a:txSp>
+                      <a:style>
+                        <a:lnRef idx="2">
+                          <a:schemeClr val="accent1">
+                            <a:shade val="50000"/>
+                          </a:schemeClr>
+                        </a:lnRef>
+                        <a:fillRef idx="1">
+                          <a:schemeClr val="accent1"/>
+                        </a:fillRef>
+                        <a:effectRef idx="0">
+                          <a:schemeClr val="accent1"/>
+                        </a:effectRef>
+                        <a:fontRef idx="minor">
+                          <a:schemeClr val="lt1"/>
+                        </a:fontRef>
+                      </a:style>
+                    </a:sp>
+                    <a:sp>
+                      <a:nvSpPr>
+                        <a:cNvPr id="11" name="Retângulo 10"/>
+                        <a:cNvSpPr/>
+                      </a:nvSpPr>
+                      <a:spPr>
+                        <a:xfrm>
+                          <a:off x="5214942" y="4357694"/>
+                          <a:ext cx="1928826" cy="428628"/>
+                        </a:xfrm>
+                        <a:prstGeom prst="rect">
+                          <a:avLst/>
+                        </a:prstGeom>
+                      </a:spPr>
+                      <a:txSp>
+                        <a:txBody>
+                          <a:bodyPr rtlCol="0" anchor="ctr"/>
+                          <a:lstStyle>
+                            <a:defPPr>
+                              <a:defRPr lang="pt-BR"/>
+                            </a:defPPr>
+                            <a:lvl1pPr marL="0" algn="l" defTabSz="914400" rtl="0" eaLnBrk="1" latinLnBrk="0" hangingPunct="1">
+                              <a:defRPr sz="1800" kern="1200">
+                                <a:solidFill>
+                                  <a:schemeClr val="lt1"/>
+                                </a:solidFill>
+                                <a:latin typeface="+mn-lt"/>
+                                <a:ea typeface="+mn-ea"/>
+                                <a:cs typeface="+mn-cs"/>
+                              </a:defRPr>
+                            </a:lvl1pPr>
+                            <a:lvl2pPr marL="457200" algn="l" defTabSz="914400" rtl="0" eaLnBrk="1" latinLnBrk="0" hangingPunct="1">
+                              <a:defRPr sz="1800" kern="1200">
+                                <a:solidFill>
+                                  <a:schemeClr val="lt1"/>
+                                </a:solidFill>
+                                <a:latin typeface="+mn-lt"/>
+                                <a:ea typeface="+mn-ea"/>
+                                <a:cs typeface="+mn-cs"/>
+                              </a:defRPr>
+                            </a:lvl2pPr>
+                            <a:lvl3pPr marL="914400" algn="l" defTabSz="914400" rtl="0" eaLnBrk="1" latinLnBrk="0" hangingPunct="1">
+                              <a:defRPr sz="1800" kern="1200">
+                                <a:solidFill>
+                                  <a:schemeClr val="lt1"/>
+                                </a:solidFill>
+                                <a:latin typeface="+mn-lt"/>
+                                <a:ea typeface="+mn-ea"/>
+                                <a:cs typeface="+mn-cs"/>
+                              </a:defRPr>
+                            </a:lvl3pPr>
+                            <a:lvl4pPr marL="1371600" algn="l" defTabSz="914400" rtl="0" eaLnBrk="1" latinLnBrk="0" hangingPunct="1">
+                              <a:defRPr sz="1800" kern="1200">
+                                <a:solidFill>
+                                  <a:schemeClr val="lt1"/>
+                                </a:solidFill>
+                                <a:latin typeface="+mn-lt"/>
+                                <a:ea typeface="+mn-ea"/>
+                                <a:cs typeface="+mn-cs"/>
+                              </a:defRPr>
+                            </a:lvl4pPr>
+                            <a:lvl5pPr marL="1828800" algn="l" defTabSz="914400" rtl="0" eaLnBrk="1" latinLnBrk="0" hangingPunct="1">
+                              <a:defRPr sz="1800" kern="1200">
+                                <a:solidFill>
+                                  <a:schemeClr val="lt1"/>
+                                </a:solidFill>
+                                <a:latin typeface="+mn-lt"/>
+                                <a:ea typeface="+mn-ea"/>
+                                <a:cs typeface="+mn-cs"/>
+                              </a:defRPr>
+                            </a:lvl5pPr>
+                            <a:lvl6pPr marL="2286000" algn="l" defTabSz="914400" rtl="0" eaLnBrk="1" latinLnBrk="0" hangingPunct="1">
+                              <a:defRPr sz="1800" kern="1200">
+                                <a:solidFill>
+                                  <a:schemeClr val="lt1"/>
+                                </a:solidFill>
+                                <a:latin typeface="+mn-lt"/>
+                                <a:ea typeface="+mn-ea"/>
+                                <a:cs typeface="+mn-cs"/>
+                              </a:defRPr>
+                            </a:lvl6pPr>
+                            <a:lvl7pPr marL="2743200" algn="l" defTabSz="914400" rtl="0" eaLnBrk="1" latinLnBrk="0" hangingPunct="1">
+                              <a:defRPr sz="1800" kern="1200">
+                                <a:solidFill>
+                                  <a:schemeClr val="lt1"/>
+                                </a:solidFill>
+                                <a:latin typeface="+mn-lt"/>
+                                <a:ea typeface="+mn-ea"/>
+                                <a:cs typeface="+mn-cs"/>
+                              </a:defRPr>
+                            </a:lvl7pPr>
+                            <a:lvl8pPr marL="3200400" algn="l" defTabSz="914400" rtl="0" eaLnBrk="1" latinLnBrk="0" hangingPunct="1">
+                              <a:defRPr sz="1800" kern="1200">
+                                <a:solidFill>
+                                  <a:schemeClr val="lt1"/>
+                                </a:solidFill>
+                                <a:latin typeface="+mn-lt"/>
+                                <a:ea typeface="+mn-ea"/>
+                                <a:cs typeface="+mn-cs"/>
+                              </a:defRPr>
+                            </a:lvl8pPr>
+                            <a:lvl9pPr marL="3657600" algn="l" defTabSz="914400" rtl="0" eaLnBrk="1" latinLnBrk="0" hangingPunct="1">
+                              <a:defRPr sz="1800" kern="1200">
+                                <a:solidFill>
+                                  <a:schemeClr val="lt1"/>
+                                </a:solidFill>
+                                <a:latin typeface="+mn-lt"/>
+                                <a:ea typeface="+mn-ea"/>
+                                <a:cs typeface="+mn-cs"/>
+                              </a:defRPr>
+                            </a:lvl9pPr>
+                          </a:lstStyle>
+                          <a:p>
+                            <a:pPr algn="ctr"/>
+                            <a:r>
+                              <a:rPr lang="pt-BR" sz="1600" dirty="0" smtClean="0"/>
+                              <a:t>ARIMA</a:t>
+                            </a:r>
+                            <a:endParaRPr lang="pt-BR" sz="1600" dirty="0"/>
+                          </a:p>
+                        </a:txBody>
+                        <a:useSpRect/>
+                      </a:txSp>
+                      <a:style>
+                        <a:lnRef idx="2">
+                          <a:schemeClr val="accent1">
+                            <a:shade val="50000"/>
+                          </a:schemeClr>
+                        </a:lnRef>
+                        <a:fillRef idx="1">
+                          <a:schemeClr val="accent1"/>
+                        </a:fillRef>
+                        <a:effectRef idx="0">
+                          <a:schemeClr val="accent1"/>
+                        </a:effectRef>
+                        <a:fontRef idx="minor">
+                          <a:schemeClr val="lt1"/>
+                        </a:fontRef>
+                      </a:style>
+                    </a:sp>
+                    <a:sp>
+                      <a:nvSpPr>
+                        <a:cNvPr id="12" name="Retângulo 11"/>
+                        <a:cNvSpPr/>
+                      </a:nvSpPr>
+                      <a:spPr>
+                        <a:xfrm>
+                          <a:off x="3000364" y="5143512"/>
+                          <a:ext cx="1928826" cy="428628"/>
+                        </a:xfrm>
+                        <a:prstGeom prst="rect">
+                          <a:avLst/>
+                        </a:prstGeom>
+                      </a:spPr>
+                      <a:txSp>
+                        <a:txBody>
+                          <a:bodyPr rtlCol="0" anchor="ctr"/>
+                          <a:lstStyle>
+                            <a:defPPr>
+                              <a:defRPr lang="pt-BR"/>
+                            </a:defPPr>
+                            <a:lvl1pPr marL="0" algn="l" defTabSz="914400" rtl="0" eaLnBrk="1" latinLnBrk="0" hangingPunct="1">
+                              <a:defRPr sz="1800" kern="1200">
+                                <a:solidFill>
+                                  <a:schemeClr val="lt1"/>
+                                </a:solidFill>
+                                <a:latin typeface="+mn-lt"/>
+                                <a:ea typeface="+mn-ea"/>
+                                <a:cs typeface="+mn-cs"/>
+                              </a:defRPr>
+                            </a:lvl1pPr>
+                            <a:lvl2pPr marL="457200" algn="l" defTabSz="914400" rtl="0" eaLnBrk="1" latinLnBrk="0" hangingPunct="1">
+                              <a:defRPr sz="1800" kern="1200">
+                                <a:solidFill>
+                                  <a:schemeClr val="lt1"/>
+                                </a:solidFill>
+                                <a:latin typeface="+mn-lt"/>
+                                <a:ea typeface="+mn-ea"/>
+                                <a:cs typeface="+mn-cs"/>
+                              </a:defRPr>
+                            </a:lvl2pPr>
+                            <a:lvl3pPr marL="914400" algn="l" defTabSz="914400" rtl="0" eaLnBrk="1" latinLnBrk="0" hangingPunct="1">
+                              <a:defRPr sz="1800" kern="1200">
+                                <a:solidFill>
+                                  <a:schemeClr val="lt1"/>
+                                </a:solidFill>
+                                <a:latin typeface="+mn-lt"/>
+                                <a:ea typeface="+mn-ea"/>
+                                <a:cs typeface="+mn-cs"/>
+                              </a:defRPr>
+                            </a:lvl3pPr>
+                            <a:lvl4pPr marL="1371600" algn="l" defTabSz="914400" rtl="0" eaLnBrk="1" latinLnBrk="0" hangingPunct="1">
+                              <a:defRPr sz="1800" kern="1200">
+                                <a:solidFill>
+                                  <a:schemeClr val="lt1"/>
+                                </a:solidFill>
+                                <a:latin typeface="+mn-lt"/>
+                                <a:ea typeface="+mn-ea"/>
+                                <a:cs typeface="+mn-cs"/>
+                              </a:defRPr>
+                            </a:lvl4pPr>
+                            <a:lvl5pPr marL="1828800" algn="l" defTabSz="914400" rtl="0" eaLnBrk="1" latinLnBrk="0" hangingPunct="1">
+                              <a:defRPr sz="1800" kern="1200">
+                                <a:solidFill>
+                                  <a:schemeClr val="lt1"/>
+                                </a:solidFill>
+                                <a:latin typeface="+mn-lt"/>
+                                <a:ea typeface="+mn-ea"/>
+                                <a:cs typeface="+mn-cs"/>
+                              </a:defRPr>
+                            </a:lvl5pPr>
+                            <a:lvl6pPr marL="2286000" algn="l" defTabSz="914400" rtl="0" eaLnBrk="1" latinLnBrk="0" hangingPunct="1">
+                              <a:defRPr sz="1800" kern="1200">
+                                <a:solidFill>
+                                  <a:schemeClr val="lt1"/>
+                                </a:solidFill>
+                                <a:latin typeface="+mn-lt"/>
+                                <a:ea typeface="+mn-ea"/>
+                                <a:cs typeface="+mn-cs"/>
+                              </a:defRPr>
+                            </a:lvl6pPr>
+                            <a:lvl7pPr marL="2743200" algn="l" defTabSz="914400" rtl="0" eaLnBrk="1" latinLnBrk="0" hangingPunct="1">
+                              <a:defRPr sz="1800" kern="1200">
+                                <a:solidFill>
+                                  <a:schemeClr val="lt1"/>
+                                </a:solidFill>
+                                <a:latin typeface="+mn-lt"/>
+                                <a:ea typeface="+mn-ea"/>
+                                <a:cs typeface="+mn-cs"/>
+                              </a:defRPr>
+                            </a:lvl7pPr>
+                            <a:lvl8pPr marL="3200400" algn="l" defTabSz="914400" rtl="0" eaLnBrk="1" latinLnBrk="0" hangingPunct="1">
+                              <a:defRPr sz="1800" kern="1200">
+                                <a:solidFill>
+                                  <a:schemeClr val="lt1"/>
+                                </a:solidFill>
+                                <a:latin typeface="+mn-lt"/>
+                                <a:ea typeface="+mn-ea"/>
+                                <a:cs typeface="+mn-cs"/>
+                              </a:defRPr>
+                            </a:lvl8pPr>
+                            <a:lvl9pPr marL="3657600" algn="l" defTabSz="914400" rtl="0" eaLnBrk="1" latinLnBrk="0" hangingPunct="1">
+                              <a:defRPr sz="1800" kern="1200">
+                                <a:solidFill>
+                                  <a:schemeClr val="lt1"/>
+                                </a:solidFill>
+                                <a:latin typeface="+mn-lt"/>
+                                <a:ea typeface="+mn-ea"/>
+                                <a:cs typeface="+mn-cs"/>
+                              </a:defRPr>
+                            </a:lvl9pPr>
+                          </a:lstStyle>
+                          <a:p>
+                            <a:pPr algn="ctr"/>
+                            <a:r>
+                              <a:rPr lang="pt-BR" sz="1600" dirty="0" err="1" smtClean="0"/>
+                              <a:t>Evaluation</a:t>
+                            </a:r>
+                            <a:endParaRPr lang="pt-BR" sz="1600" dirty="0"/>
+                          </a:p>
+                        </a:txBody>
+                        <a:useSpRect/>
+                      </a:txSp>
+                      <a:style>
+                        <a:lnRef idx="2">
+                          <a:schemeClr val="accent1">
+                            <a:shade val="50000"/>
+                          </a:schemeClr>
+                        </a:lnRef>
+                        <a:fillRef idx="1">
+                          <a:schemeClr val="accent1"/>
+                        </a:fillRef>
+                        <a:effectRef idx="0">
+                          <a:schemeClr val="accent1"/>
+                        </a:effectRef>
+                        <a:fontRef idx="minor">
+                          <a:schemeClr val="lt1"/>
+                        </a:fontRef>
+                      </a:style>
+                    </a:sp>
+                    <a:sp>
+                      <a:nvSpPr>
+                        <a:cNvPr id="13" name="Retângulo 12"/>
+                        <a:cNvSpPr/>
+                      </a:nvSpPr>
+                      <a:spPr>
+                        <a:xfrm>
+                          <a:off x="3000364" y="5929330"/>
+                          <a:ext cx="1928826" cy="428628"/>
+                        </a:xfrm>
+                        <a:prstGeom prst="rect">
+                          <a:avLst/>
+                        </a:prstGeom>
+                      </a:spPr>
+                      <a:txSp>
+                        <a:txBody>
+                          <a:bodyPr rtlCol="0" anchor="ctr"/>
+                          <a:lstStyle>
+                            <a:defPPr>
+                              <a:defRPr lang="pt-BR"/>
+                            </a:defPPr>
+                            <a:lvl1pPr marL="0" algn="l" defTabSz="914400" rtl="0" eaLnBrk="1" latinLnBrk="0" hangingPunct="1">
+                              <a:defRPr sz="1800" kern="1200">
+                                <a:solidFill>
+                                  <a:schemeClr val="lt1"/>
+                                </a:solidFill>
+                                <a:latin typeface="+mn-lt"/>
+                                <a:ea typeface="+mn-ea"/>
+                                <a:cs typeface="+mn-cs"/>
+                              </a:defRPr>
+                            </a:lvl1pPr>
+                            <a:lvl2pPr marL="457200" algn="l" defTabSz="914400" rtl="0" eaLnBrk="1" latinLnBrk="0" hangingPunct="1">
+                              <a:defRPr sz="1800" kern="1200">
+                                <a:solidFill>
+                                  <a:schemeClr val="lt1"/>
+                                </a:solidFill>
+                                <a:latin typeface="+mn-lt"/>
+                                <a:ea typeface="+mn-ea"/>
+                                <a:cs typeface="+mn-cs"/>
+                              </a:defRPr>
+                            </a:lvl2pPr>
+                            <a:lvl3pPr marL="914400" algn="l" defTabSz="914400" rtl="0" eaLnBrk="1" latinLnBrk="0" hangingPunct="1">
+                              <a:defRPr sz="1800" kern="1200">
+                                <a:solidFill>
+                                  <a:schemeClr val="lt1"/>
+                                </a:solidFill>
+                                <a:latin typeface="+mn-lt"/>
+                                <a:ea typeface="+mn-ea"/>
+                                <a:cs typeface="+mn-cs"/>
+                              </a:defRPr>
+                            </a:lvl3pPr>
+                            <a:lvl4pPr marL="1371600" algn="l" defTabSz="914400" rtl="0" eaLnBrk="1" latinLnBrk="0" hangingPunct="1">
+                              <a:defRPr sz="1800" kern="1200">
+                                <a:solidFill>
+                                  <a:schemeClr val="lt1"/>
+                                </a:solidFill>
+                                <a:latin typeface="+mn-lt"/>
+                                <a:ea typeface="+mn-ea"/>
+                                <a:cs typeface="+mn-cs"/>
+                              </a:defRPr>
+                            </a:lvl4pPr>
+                            <a:lvl5pPr marL="1828800" algn="l" defTabSz="914400" rtl="0" eaLnBrk="1" latinLnBrk="0" hangingPunct="1">
+                              <a:defRPr sz="1800" kern="1200">
+                                <a:solidFill>
+                                  <a:schemeClr val="lt1"/>
+                                </a:solidFill>
+                                <a:latin typeface="+mn-lt"/>
+                                <a:ea typeface="+mn-ea"/>
+                                <a:cs typeface="+mn-cs"/>
+                              </a:defRPr>
+                            </a:lvl5pPr>
+                            <a:lvl6pPr marL="2286000" algn="l" defTabSz="914400" rtl="0" eaLnBrk="1" latinLnBrk="0" hangingPunct="1">
+                              <a:defRPr sz="1800" kern="1200">
+                                <a:solidFill>
+                                  <a:schemeClr val="lt1"/>
+                                </a:solidFill>
+                                <a:latin typeface="+mn-lt"/>
+                                <a:ea typeface="+mn-ea"/>
+                                <a:cs typeface="+mn-cs"/>
+                              </a:defRPr>
+                            </a:lvl6pPr>
+                            <a:lvl7pPr marL="2743200" algn="l" defTabSz="914400" rtl="0" eaLnBrk="1" latinLnBrk="0" hangingPunct="1">
+                              <a:defRPr sz="1800" kern="1200">
+                                <a:solidFill>
+                                  <a:schemeClr val="lt1"/>
+                                </a:solidFill>
+                                <a:latin typeface="+mn-lt"/>
+                                <a:ea typeface="+mn-ea"/>
+                                <a:cs typeface="+mn-cs"/>
+                              </a:defRPr>
+                            </a:lvl7pPr>
+                            <a:lvl8pPr marL="3200400" algn="l" defTabSz="914400" rtl="0" eaLnBrk="1" latinLnBrk="0" hangingPunct="1">
+                              <a:defRPr sz="1800" kern="1200">
+                                <a:solidFill>
+                                  <a:schemeClr val="lt1"/>
+                                </a:solidFill>
+                                <a:latin typeface="+mn-lt"/>
+                                <a:ea typeface="+mn-ea"/>
+                                <a:cs typeface="+mn-cs"/>
+                              </a:defRPr>
+                            </a:lvl8pPr>
+                            <a:lvl9pPr marL="3657600" algn="l" defTabSz="914400" rtl="0" eaLnBrk="1" latinLnBrk="0" hangingPunct="1">
+                              <a:defRPr sz="1800" kern="1200">
+                                <a:solidFill>
+                                  <a:schemeClr val="lt1"/>
+                                </a:solidFill>
+                                <a:latin typeface="+mn-lt"/>
+                                <a:ea typeface="+mn-ea"/>
+                                <a:cs typeface="+mn-cs"/>
+                              </a:defRPr>
+                            </a:lvl9pPr>
+                          </a:lstStyle>
+                          <a:p>
+                            <a:pPr algn="ctr"/>
+                            <a:r>
+                              <a:rPr lang="pt-BR" sz="1600" dirty="0" err="1" smtClean="0"/>
+                              <a:t>Result</a:t>
+                            </a:r>
+                            <a:r>
+                              <a:rPr lang="pt-BR" sz="1600" dirty="0" smtClean="0"/>
+                              <a:t> </a:t>
+                            </a:r>
+                            <a:r>
+                              <a:rPr lang="pt-BR" sz="1600" dirty="0" err="1" smtClean="0"/>
+                              <a:t>Analysis</a:t>
+                            </a:r>
+                            <a:endParaRPr lang="pt-BR" sz="1600" dirty="0"/>
+                          </a:p>
+                        </a:txBody>
+                        <a:useSpRect/>
+                      </a:txSp>
+                      <a:style>
+                        <a:lnRef idx="2">
+                          <a:schemeClr val="accent1">
+                            <a:shade val="50000"/>
+                          </a:schemeClr>
+                        </a:lnRef>
+                        <a:fillRef idx="1">
+                          <a:schemeClr val="accent1"/>
+                        </a:fillRef>
+                        <a:effectRef idx="0">
+                          <a:schemeClr val="accent1"/>
+                        </a:effectRef>
+                        <a:fontRef idx="minor">
+                          <a:schemeClr val="lt1"/>
+                        </a:fontRef>
+                      </a:style>
+                    </a:sp>
+                    <a:cxnSp>
+                      <a:nvCxnSpPr>
+                        <a:cNvPr id="15" name="Conector de seta reta 14"/>
+                        <a:cNvCxnSpPr>
+                          <a:stCxn id="4" idx="2"/>
+                          <a:endCxn id="5" idx="0"/>
+                        </a:cNvCxnSpPr>
+                      </a:nvCxnSpPr>
+                      <a:spPr>
+                        <a:xfrm rot="5400000">
+                          <a:off x="3750463" y="785794"/>
+                          <a:ext cx="428628" cy="1588"/>
+                        </a:xfrm>
+                        <a:prstGeom prst="straightConnector1">
+                          <a:avLst/>
+                        </a:prstGeom>
+                        <a:ln>
+                          <a:tailEnd type="arrow"/>
+                        </a:ln>
+                      </a:spPr>
+                      <a:style>
+                        <a:lnRef idx="1">
+                          <a:schemeClr val="accent1"/>
+                        </a:lnRef>
+                        <a:fillRef idx="0">
+                          <a:schemeClr val="accent1"/>
+                        </a:fillRef>
+                        <a:effectRef idx="0">
+                          <a:schemeClr val="accent1"/>
+                        </a:effectRef>
+                        <a:fontRef idx="minor">
+                          <a:schemeClr val="tx1"/>
+                        </a:fontRef>
+                      </a:style>
+                    </a:cxnSp>
+                    <a:cxnSp>
+                      <a:nvCxnSpPr>
+                        <a:cNvPr id="18" name="Conector de seta reta 17"/>
+                        <a:cNvCxnSpPr>
+                          <a:stCxn id="5" idx="2"/>
+                          <a:endCxn id="6" idx="0"/>
+                        </a:cNvCxnSpPr>
+                      </a:nvCxnSpPr>
+                      <a:spPr>
+                        <a:xfrm rot="5400000">
+                          <a:off x="3750463" y="1643050"/>
+                          <a:ext cx="428628" cy="1588"/>
+                        </a:xfrm>
+                        <a:prstGeom prst="straightConnector1">
+                          <a:avLst/>
+                        </a:prstGeom>
+                        <a:ln>
+                          <a:tailEnd type="arrow"/>
+                        </a:ln>
+                      </a:spPr>
+                      <a:style>
+                        <a:lnRef idx="1">
+                          <a:schemeClr val="accent1"/>
+                        </a:lnRef>
+                        <a:fillRef idx="0">
+                          <a:schemeClr val="accent1"/>
+                        </a:fillRef>
+                        <a:effectRef idx="0">
+                          <a:schemeClr val="accent1"/>
+                        </a:effectRef>
+                        <a:fontRef idx="minor">
+                          <a:schemeClr val="tx1"/>
+                        </a:fontRef>
+                      </a:style>
+                    </a:cxnSp>
+                    <a:cxnSp>
+                      <a:nvCxnSpPr>
+                        <a:cNvPr id="21" name="Conector de seta reta 20"/>
+                        <a:cNvCxnSpPr>
+                          <a:stCxn id="6" idx="2"/>
+                          <a:endCxn id="7" idx="0"/>
+                        </a:cNvCxnSpPr>
+                      </a:nvCxnSpPr>
+                      <a:spPr>
+                        <a:xfrm rot="5400000">
+                          <a:off x="3786182" y="2464587"/>
+                          <a:ext cx="357190" cy="1588"/>
+                        </a:xfrm>
+                        <a:prstGeom prst="straightConnector1">
+                          <a:avLst/>
+                        </a:prstGeom>
+                        <a:ln>
+                          <a:tailEnd type="arrow"/>
+                        </a:ln>
+                      </a:spPr>
+                      <a:style>
+                        <a:lnRef idx="1">
+                          <a:schemeClr val="accent1"/>
+                        </a:lnRef>
+                        <a:fillRef idx="0">
+                          <a:schemeClr val="accent1"/>
+                        </a:fillRef>
+                        <a:effectRef idx="0">
+                          <a:schemeClr val="accent1"/>
+                        </a:effectRef>
+                        <a:fontRef idx="minor">
+                          <a:schemeClr val="tx1"/>
+                        </a:fontRef>
+                      </a:style>
+                    </a:cxnSp>
+                    <a:cxnSp>
+                      <a:nvCxnSpPr>
+                        <a:cNvPr id="23" name="Conector de seta reta 22"/>
+                        <a:cNvCxnSpPr>
+                          <a:stCxn id="7" idx="2"/>
+                          <a:endCxn id="8" idx="0"/>
+                        </a:cNvCxnSpPr>
+                      </a:nvCxnSpPr>
+                      <a:spPr>
+                        <a:xfrm rot="5400000">
+                          <a:off x="3750463" y="3286124"/>
+                          <a:ext cx="428628" cy="1588"/>
+                        </a:xfrm>
+                        <a:prstGeom prst="straightConnector1">
+                          <a:avLst/>
+                        </a:prstGeom>
+                        <a:ln>
+                          <a:tailEnd type="arrow"/>
+                        </a:ln>
+                      </a:spPr>
+                      <a:style>
+                        <a:lnRef idx="1">
+                          <a:schemeClr val="accent1"/>
+                        </a:lnRef>
+                        <a:fillRef idx="0">
+                          <a:schemeClr val="accent1"/>
+                        </a:fillRef>
+                        <a:effectRef idx="0">
+                          <a:schemeClr val="accent1"/>
+                        </a:effectRef>
+                        <a:fontRef idx="minor">
+                          <a:schemeClr val="tx1"/>
+                        </a:fontRef>
+                      </a:style>
+                    </a:cxnSp>
+                    <a:cxnSp>
+                      <a:nvCxnSpPr>
+                        <a:cNvPr id="25" name="Conector de seta reta 24"/>
+                        <a:cNvCxnSpPr>
+                          <a:stCxn id="8" idx="2"/>
+                          <a:endCxn id="10" idx="0"/>
+                        </a:cNvCxnSpPr>
+                      </a:nvCxnSpPr>
+                      <a:spPr>
+                        <a:xfrm rot="5400000">
+                          <a:off x="3750463" y="4143380"/>
+                          <a:ext cx="428628" cy="1588"/>
+                        </a:xfrm>
+                        <a:prstGeom prst="straightConnector1">
+                          <a:avLst/>
+                        </a:prstGeom>
+                        <a:ln>
+                          <a:tailEnd type="arrow"/>
+                        </a:ln>
+                      </a:spPr>
+                      <a:style>
+                        <a:lnRef idx="1">
+                          <a:schemeClr val="accent1"/>
+                        </a:lnRef>
+                        <a:fillRef idx="0">
+                          <a:schemeClr val="accent1"/>
+                        </a:fillRef>
+                        <a:effectRef idx="0">
+                          <a:schemeClr val="accent1"/>
+                        </a:effectRef>
+                        <a:fontRef idx="minor">
+                          <a:schemeClr val="tx1"/>
+                        </a:fontRef>
+                      </a:style>
+                    </a:cxnSp>
+                    <a:cxnSp>
+                      <a:nvCxnSpPr>
+                        <a:cNvPr id="29" name="Conector angulado 28"/>
+                        <a:cNvCxnSpPr>
+                          <a:stCxn id="8" idx="2"/>
+                          <a:endCxn id="9" idx="0"/>
+                        </a:cNvCxnSpPr>
+                      </a:nvCxnSpPr>
+                      <a:spPr>
+                        <a:xfrm rot="5400000">
+                          <a:off x="2643174" y="3036091"/>
+                          <a:ext cx="428628" cy="2214578"/>
+                        </a:xfrm>
+                        <a:prstGeom prst="bentConnector3">
+                          <a:avLst>
+                            <a:gd name="adj1" fmla="val 50000"/>
+                          </a:avLst>
+                        </a:prstGeom>
+                        <a:ln>
+                          <a:tailEnd type="arrow"/>
+                        </a:ln>
+                      </a:spPr>
+                      <a:style>
+                        <a:lnRef idx="1">
+                          <a:schemeClr val="accent1"/>
+                        </a:lnRef>
+                        <a:fillRef idx="0">
+                          <a:schemeClr val="accent1"/>
+                        </a:fillRef>
+                        <a:effectRef idx="0">
+                          <a:schemeClr val="accent1"/>
+                        </a:effectRef>
+                        <a:fontRef idx="minor">
+                          <a:schemeClr val="tx1"/>
+                        </a:fontRef>
+                      </a:style>
+                    </a:cxnSp>
+                    <a:cxnSp>
+                      <a:nvCxnSpPr>
+                        <a:cNvPr id="31" name="Conector angulado 30"/>
+                        <a:cNvCxnSpPr>
+                          <a:stCxn id="8" idx="2"/>
+                          <a:endCxn id="11" idx="0"/>
+                        </a:cNvCxnSpPr>
+                      </a:nvCxnSpPr>
+                      <a:spPr>
+                        <a:xfrm rot="16200000" flipH="1">
+                          <a:off x="4857752" y="3036091"/>
+                          <a:ext cx="428628" cy="2214578"/>
+                        </a:xfrm>
+                        <a:prstGeom prst="bentConnector3">
+                          <a:avLst>
+                            <a:gd name="adj1" fmla="val 50000"/>
+                          </a:avLst>
+                        </a:prstGeom>
+                        <a:ln>
+                          <a:tailEnd type="arrow"/>
+                        </a:ln>
+                      </a:spPr>
+                      <a:style>
+                        <a:lnRef idx="1">
+                          <a:schemeClr val="accent1"/>
+                        </a:lnRef>
+                        <a:fillRef idx="0">
+                          <a:schemeClr val="accent1"/>
+                        </a:fillRef>
+                        <a:effectRef idx="0">
+                          <a:schemeClr val="accent1"/>
+                        </a:effectRef>
+                        <a:fontRef idx="minor">
+                          <a:schemeClr val="tx1"/>
+                        </a:fontRef>
+                      </a:style>
+                    </a:cxnSp>
+                    <a:cxnSp>
+                      <a:nvCxnSpPr>
+                        <a:cNvPr id="33" name="Conector angulado 32"/>
+                        <a:cNvCxnSpPr>
+                          <a:stCxn id="9" idx="2"/>
+                          <a:endCxn id="12" idx="0"/>
+                        </a:cNvCxnSpPr>
+                      </a:nvCxnSpPr>
+                      <a:spPr>
+                        <a:xfrm rot="16200000" flipH="1">
+                          <a:off x="2678893" y="3857628"/>
+                          <a:ext cx="357190" cy="2214578"/>
+                        </a:xfrm>
+                        <a:prstGeom prst="bentConnector3">
+                          <a:avLst>
+                            <a:gd name="adj1" fmla="val 50000"/>
+                          </a:avLst>
+                        </a:prstGeom>
+                        <a:ln>
+                          <a:tailEnd type="arrow"/>
+                        </a:ln>
+                      </a:spPr>
+                      <a:style>
+                        <a:lnRef idx="1">
+                          <a:schemeClr val="accent1"/>
+                        </a:lnRef>
+                        <a:fillRef idx="0">
+                          <a:schemeClr val="accent1"/>
+                        </a:fillRef>
+                        <a:effectRef idx="0">
+                          <a:schemeClr val="accent1"/>
+                        </a:effectRef>
+                        <a:fontRef idx="minor">
+                          <a:schemeClr val="tx1"/>
+                        </a:fontRef>
+                      </a:style>
+                    </a:cxnSp>
+                    <a:cxnSp>
+                      <a:nvCxnSpPr>
+                        <a:cNvPr id="35" name="Conector angulado 34"/>
+                        <a:cNvCxnSpPr>
+                          <a:stCxn id="10" idx="2"/>
+                          <a:endCxn id="12" idx="0"/>
+                        </a:cNvCxnSpPr>
+                      </a:nvCxnSpPr>
+                      <a:spPr>
+                        <a:xfrm rot="5400000">
+                          <a:off x="3786182" y="4964917"/>
+                          <a:ext cx="357190" cy="1588"/>
+                        </a:xfrm>
+                        <a:prstGeom prst="bentConnector3">
+                          <a:avLst>
+                            <a:gd name="adj1" fmla="val 50000"/>
+                          </a:avLst>
+                        </a:prstGeom>
+                        <a:ln>
+                          <a:tailEnd type="arrow"/>
+                        </a:ln>
+                      </a:spPr>
+                      <a:style>
+                        <a:lnRef idx="1">
+                          <a:schemeClr val="accent1"/>
+                        </a:lnRef>
+                        <a:fillRef idx="0">
+                          <a:schemeClr val="accent1"/>
+                        </a:fillRef>
+                        <a:effectRef idx="0">
+                          <a:schemeClr val="accent1"/>
+                        </a:effectRef>
+                        <a:fontRef idx="minor">
+                          <a:schemeClr val="tx1"/>
+                        </a:fontRef>
+                      </a:style>
+                    </a:cxnSp>
+                    <a:cxnSp>
+                      <a:nvCxnSpPr>
+                        <a:cNvPr id="37" name="Conector angulado 36"/>
+                        <a:cNvCxnSpPr>
+                          <a:stCxn id="11" idx="2"/>
+                          <a:endCxn id="12" idx="0"/>
+                        </a:cNvCxnSpPr>
+                      </a:nvCxnSpPr>
+                      <a:spPr>
+                        <a:xfrm rot="5400000">
+                          <a:off x="4893471" y="3857628"/>
+                          <a:ext cx="357190" cy="2214578"/>
+                        </a:xfrm>
+                        <a:prstGeom prst="bentConnector3">
+                          <a:avLst>
+                            <a:gd name="adj1" fmla="val 50000"/>
+                          </a:avLst>
+                        </a:prstGeom>
+                        <a:ln>
+                          <a:tailEnd type="arrow"/>
+                        </a:ln>
+                      </a:spPr>
+                      <a:style>
+                        <a:lnRef idx="1">
+                          <a:schemeClr val="accent1"/>
+                        </a:lnRef>
+                        <a:fillRef idx="0">
+                          <a:schemeClr val="accent1"/>
+                        </a:fillRef>
+                        <a:effectRef idx="0">
+                          <a:schemeClr val="accent1"/>
+                        </a:effectRef>
+                        <a:fontRef idx="minor">
+                          <a:schemeClr val="tx1"/>
+                        </a:fontRef>
+                      </a:style>
+                    </a:cxnSp>
+                    <a:cxnSp>
+                      <a:nvCxnSpPr>
+                        <a:cNvPr id="39" name="Conector de seta reta 38"/>
+                        <a:cNvCxnSpPr>
+                          <a:stCxn id="12" idx="2"/>
+                          <a:endCxn id="13" idx="0"/>
+                        </a:cNvCxnSpPr>
+                      </a:nvCxnSpPr>
+                      <a:spPr>
+                        <a:xfrm rot="5400000">
+                          <a:off x="3786182" y="5750735"/>
+                          <a:ext cx="357190" cy="1588"/>
+                        </a:xfrm>
+                        <a:prstGeom prst="straightConnector1">
+                          <a:avLst/>
+                        </a:prstGeom>
+                        <a:ln>
+                          <a:tailEnd type="arrow"/>
+                        </a:ln>
+                      </a:spPr>
+                      <a:style>
+                        <a:lnRef idx="1">
+                          <a:schemeClr val="accent1"/>
+                        </a:lnRef>
+                        <a:fillRef idx="0">
+                          <a:schemeClr val="accent1"/>
+                        </a:fillRef>
+                        <a:effectRef idx="0">
+                          <a:schemeClr val="accent1"/>
+                        </a:effectRef>
+                        <a:fontRef idx="minor">
+                          <a:schemeClr val="tx1"/>
+                        </a:fontRef>
+                      </a:style>
+                    </a:cxnSp>
+                  </a:grpSp>
+                </lc:lockedCanvas>
+              </a:graphicData>
+            </a:graphic>
+          </wp:inline>
+        </w:drawing>
+      </w:r>
+    </w:p>
+    <w:p>
+      <w:pPr>
+        <w:rPr>
+          <w:lang w:val="en-IE"/>
+        </w:rPr>
+      </w:pPr>
+    </w:p>
+    <w:p>
+      <w:pPr>
+        <w:pStyle w:val="Ttulo2"/>
+        <w:rPr>
+          <w:lang w:val="en-IE"/>
+        </w:rPr>
+      </w:pPr>
+      <w:r>
+        <w:rPr>
+          <w:lang w:val="en-IE"/>
+        </w:rPr>
+        <w:t>Dataset information</w:t>
+      </w:r>
+    </w:p>
+    <w:p>
+      <w:pPr>
+        <w:rPr>
+          <w:lang w:val="en-IE"/>
+        </w:rPr>
+      </w:pPr>
+      <w:r>
+        <w:rPr>
+          <w:lang w:val="en-IE"/>
+        </w:rPr>
+        <w:t xml:space="preserve">This project's analysis of temperature sensor and photovoltaic power generating data from an Indian solar plant is its goal. The datasets are on </w:t>
       </w:r>
       <w:proofErr w:type="spellStart"/>
       <w:r>
         <w:rPr>
-          <w:color w:val="FF0000"/>
-        </w:rPr>
-        <w:t>Matplotlib</w:t>
+          <w:lang w:val="en-IE"/>
+        </w:rPr>
+        <w:t>Kaggle</w:t>
       </w:r>
       <w:proofErr w:type="spellEnd"/>
       <w:r>
         <w:rPr>
-          <w:color w:val="FF0000"/>
-        </w:rPr>
-        <w:t xml:space="preserve"> etc)</w:t>
-      </w:r>
-    </w:p>
-    <w:p>
-      <w:pPr>
-        <w:pStyle w:val="Ttulo2"/>
-      </w:pPr>
-      <w:r>
-        <w:t>Summary of Related Work</w:t>
-      </w:r>
-    </w:p>
-    <w:p>
-      <w:r>
-        <w:t>The reviewed studies on preventive maintenance in solar power plants show the growing application of machine learning (ML) in predictive maintenance by contrasting traditional approaches</w:t>
-      </w:r>
-      <w:r>
-        <w:t xml:space="preserve"> with data-driven strategies. </w:t>
-      </w:r>
-      <w:proofErr w:type="spellStart"/>
-      <w:r>
-        <w:t>Betti</w:t>
-      </w:r>
-      <w:proofErr w:type="spellEnd"/>
-      <w:r>
-        <w:t xml:space="preserve"> et al. propose a monitoring system that forecasts inverter breakdowns up to seven days in advance with a 95% sensitivity using SCADA and techniques like neural networks</w:t>
-      </w:r>
-      <w:r>
-        <w:t xml:space="preserve"> and unsupervised clustering. </w:t>
-      </w:r>
-      <w:proofErr w:type="spellStart"/>
-      <w:r>
-        <w:t>Alsheikh</w:t>
-      </w:r>
-      <w:proofErr w:type="spellEnd"/>
-      <w:r>
-        <w:t xml:space="preserve"> et al.'s examination of many machine learning models (AE-LSTM, </w:t>
-      </w:r>
-      <w:proofErr w:type="spellStart"/>
-      <w:r>
-        <w:t>Facebook</w:t>
-      </w:r>
-      <w:proofErr w:type="spellEnd"/>
-      <w:r>
-        <w:t>-Prophet, and Isolation Forest) for anomaly detection in photovoltaic components highlights the importance of specialize</w:t>
-      </w:r>
-      <w:r>
-        <w:t xml:space="preserve">d models for decision-making. </w:t>
-      </w:r>
-      <w:proofErr w:type="spellStart"/>
-      <w:r>
-        <w:t>Vyas</w:t>
-      </w:r>
-      <w:proofErr w:type="spellEnd"/>
-      <w:r>
-        <w:t xml:space="preserve"> et al. examine how maintenance operations impact solar power generation prediction by using machine learning to refine forecasts based on historical issues and meteorological variables. Using data gathered from 26 solar power facilities, </w:t>
-      </w:r>
-      <w:proofErr w:type="spellStart"/>
-      <w:r>
-        <w:t>Refaee</w:t>
-      </w:r>
-      <w:proofErr w:type="spellEnd"/>
-      <w:r>
-        <w:t xml:space="preserve"> uses supervised models for performance classification and early failure identification, with 98.85% accuracy using the J48 algorithm.  In their state-of-the-art review of condition monitoring for solar systems, </w:t>
-      </w:r>
-      <w:proofErr w:type="spellStart"/>
-      <w:r>
-        <w:t>Berghout</w:t>
-      </w:r>
-      <w:proofErr w:type="spellEnd"/>
-      <w:r>
-        <w:t xml:space="preserve"> et al. include typical failures, conventional detection methods, and machine learning developments including deep l</w:t>
-      </w:r>
-      <w:r>
-        <w:t xml:space="preserve">earning and transfer learning. </w:t>
-      </w:r>
-      <w:r>
-        <w:t>All things considered, these studies show how ML-based techniques are better than conventional ones, allowing for quicker and more precise remedial operations, lower operating costs, and optimized energy production.</w:t>
-      </w:r>
-    </w:p>
-    <w:p>
-      <w:pPr>
-        <w:pStyle w:val="Ttulo1"/>
-        <w:rPr>
-          <w:lang w:val="en-IE"/>
-        </w:rPr>
-      </w:pPr>
-      <w:r>
-        <w:rPr>
-          <w:lang w:val="en-IE"/>
-        </w:rPr>
-        <w:t>Methodology</w:t>
+          <w:lang w:val="en-IE"/>
+        </w:rPr>
+        <w:t xml:space="preserve"> and include the generated power, ambient temperature, module temperature, and irradiation.</w:t>
       </w:r>
     </w:p>
     <w:p>
@@ -597,105 +2594,6 @@
           <w:lang w:val="en-IE"/>
         </w:rPr>
         <w:lastRenderedPageBreak/>
-        <w:t>Objective: To develop an ML-based prediction model to improve solar power plant maintenance.</w:t>
-      </w:r>
-    </w:p>
-    <w:p>
-      <w:pPr>
-        <w:rPr>
-          <w:color w:val="FF0000"/>
-          <w:lang w:val="en-IE"/>
-        </w:rPr>
-      </w:pPr>
-      <w:r>
-        <w:rPr>
-          <w:color w:val="FF0000"/>
-          <w:lang w:val="en-IE"/>
-        </w:rPr>
-        <w:tab/>
-        <w:t xml:space="preserve">Add </w:t>
-      </w:r>
-      <w:proofErr w:type="spellStart"/>
-      <w:r>
-        <w:rPr>
-          <w:color w:val="FF0000"/>
-          <w:lang w:val="en-IE"/>
-        </w:rPr>
-        <w:t>Archtectural</w:t>
-      </w:r>
-      <w:proofErr w:type="spellEnd"/>
-      <w:r>
-        <w:rPr>
-          <w:color w:val="FF0000"/>
-          <w:lang w:val="en-IE"/>
-        </w:rPr>
-        <w:t xml:space="preserve"> diagram of your project</w:t>
-      </w:r>
-      <w:r>
-        <w:rPr>
-          <w:color w:val="FF0000"/>
-          <w:lang w:val="en-IE"/>
-        </w:rPr>
-        <w:t xml:space="preserve"> = </w:t>
-      </w:r>
-      <w:r>
-        <w:rPr>
-          <w:color w:val="FF0000"/>
-        </w:rPr>
-        <w:t>Data Loading → Data Preprocessing → EDA → Feature Engineering → Model Training (Linear Regression, Random Forest, ARIMA) → Evaluation → Result Analysis.</w:t>
-      </w:r>
-    </w:p>
-    <w:p>
-      <w:pPr>
-        <w:pStyle w:val="Ttulo2"/>
-        <w:rPr>
-          <w:lang w:val="en-IE"/>
-        </w:rPr>
-      </w:pPr>
-      <w:r>
-        <w:rPr>
-          <w:lang w:val="en-IE"/>
-        </w:rPr>
-        <w:t>Dataset information</w:t>
-      </w:r>
-    </w:p>
-    <w:p>
-      <w:pPr>
-        <w:rPr>
-          <w:lang w:val="en-IE"/>
-        </w:rPr>
-      </w:pPr>
-      <w:r>
-        <w:rPr>
-          <w:lang w:val="en-IE"/>
-        </w:rPr>
-        <w:t xml:space="preserve">This project's analysis of temperature sensor and photovoltaic power generating data from an Indian solar plant is its goal. The datasets are on </w:t>
-      </w:r>
-      <w:proofErr w:type="spellStart"/>
-      <w:r>
-        <w:rPr>
-          <w:lang w:val="en-IE"/>
-        </w:rPr>
-        <w:t>Kaggle</w:t>
-      </w:r>
-      <w:proofErr w:type="spellEnd"/>
-      <w:r>
-        <w:rPr>
-          <w:lang w:val="en-IE"/>
-        </w:rPr>
-        <w:t xml:space="preserve"> and include the generated power, ambient temperature, module temperature, and irradiation.</w:t>
-      </w:r>
-    </w:p>
-    <w:p>
-      <w:pPr>
-        <w:rPr>
-          <w:lang w:val="en-IE"/>
-        </w:rPr>
-      </w:pPr>
-      <w:r>
-        <w:rPr>
-          <w:lang w:val="en-IE"/>
-        </w:rPr>
         <w:t xml:space="preserve">There will be two datasets used, one from temperature sensor data from two solar plants in India and the other from photovoltaic energy generation. 34 days' worth of generation data from 2020 </w:t>
       </w:r>
       <w:proofErr w:type="gramStart"/>
@@ -1022,6 +2920,25 @@
     </w:p>
     <w:p>
       <w:pPr>
+        <w:rPr>
+          <w:lang w:val="en-IE"/>
+        </w:rPr>
+      </w:pPr>
+      <w:r>
+        <w:t xml:space="preserve">The dependent variable for all regression models is </w:t>
+      </w:r>
+      <w:r>
+        <w:rPr>
+          <w:rStyle w:val="Forte"/>
+        </w:rPr>
+        <w:t>DC_POWER</w:t>
+      </w:r>
+      <w:r>
+        <w:t>, which measures the direct current output generated by the solar panels every 15 minutes. DC_POWER was selected because it reflects the system's raw energy generation performance, making it a more direct and sensitive indicator of anomalies caused by environmental factors.</w:t>
+      </w:r>
+    </w:p>
+    <w:p>
+      <w:pPr>
         <w:pStyle w:val="Ttulo2"/>
         <w:rPr>
           <w:lang w:val="en-IE"/>
@@ -1047,44 +2964,16 @@
         <w:rPr>
           <w:rFonts w:eastAsia="Times New Roman"/>
           <w:color w:val="FF0000"/>
-          <w:lang w:val="pt-BR" w:eastAsia="pt-BR" w:bidi="ar-SA"/>
-        </w:rPr>
-      </w:pPr>
-      <w:proofErr w:type="spellStart"/>
+          <w:lang w:eastAsia="pt-BR" w:bidi="ar-SA"/>
+        </w:rPr>
+      </w:pPr>
       <w:r>
         <w:rPr>
           <w:rFonts w:eastAsia="Times New Roman"/>
           <w:color w:val="FF0000"/>
-          <w:lang w:val="pt-BR" w:eastAsia="pt-BR" w:bidi="ar-SA"/>
-        </w:rPr>
-        <w:t>Exploratory</w:t>
-      </w:r>
-      <w:proofErr w:type="spellEnd"/>
-      <w:r>
-        <w:rPr>
-          <w:rFonts w:eastAsia="Times New Roman"/>
-          <w:color w:val="FF0000"/>
-          <w:lang w:val="pt-BR" w:eastAsia="pt-BR" w:bidi="ar-SA"/>
-        </w:rPr>
-        <w:t xml:space="preserve"> Data </w:t>
-      </w:r>
-      <w:proofErr w:type="spellStart"/>
-      <w:r>
-        <w:rPr>
-          <w:rFonts w:eastAsia="Times New Roman"/>
-          <w:color w:val="FF0000"/>
-          <w:lang w:val="pt-BR" w:eastAsia="pt-BR" w:bidi="ar-SA"/>
-        </w:rPr>
-        <w:t>Analysis</w:t>
-      </w:r>
-      <w:proofErr w:type="spellEnd"/>
-      <w:r>
-        <w:rPr>
-          <w:rFonts w:eastAsia="Times New Roman"/>
-          <w:color w:val="FF0000"/>
-          <w:lang w:val="pt-BR" w:eastAsia="pt-BR" w:bidi="ar-SA"/>
-        </w:rPr>
-        <w:t xml:space="preserve"> (EDA):</w:t>
+          <w:lang w:eastAsia="pt-BR" w:bidi="ar-SA"/>
+        </w:rPr>
+        <w:t>Exploratory Data Analysis (EDA):</w:t>
       </w:r>
     </w:p>
     <w:p>
@@ -1106,7 +2995,6 @@
           <w:color w:val="FF0000"/>
           <w:lang w:eastAsia="pt-BR" w:bidi="ar-SA"/>
         </w:rPr>
-        <w:lastRenderedPageBreak/>
         <w:t>Statistical summaries (</w:t>
       </w:r>
       <w:proofErr w:type="gramStart"/>
@@ -1286,6 +3174,7 @@
           <w:color w:val="FF0000"/>
           <w:lang w:eastAsia="pt-BR" w:bidi="ar-SA"/>
         </w:rPr>
+        <w:lastRenderedPageBreak/>
         <w:t>Timestamp conversion and merging of Generation and Weather datasets.</w:t>
       </w:r>
     </w:p>
@@ -1335,6 +3224,74 @@
     </w:p>
     <w:p>
       <w:pPr>
+        <w:rPr>
+          <w:rFonts w:eastAsia="Times New Roman"/>
+          <w:lang w:eastAsia="pt-BR" w:bidi="ar-SA"/>
+        </w:rPr>
+      </w:pPr>
+      <w:r>
+        <w:rPr>
+          <w:rFonts w:eastAsia="Times New Roman"/>
+          <w:lang w:eastAsia="pt-BR" w:bidi="ar-SA"/>
+        </w:rPr>
+        <w:t xml:space="preserve">In this project, we adopt the </w:t>
+      </w:r>
+      <w:r>
+        <w:rPr>
+          <w:rFonts w:eastAsia="Times New Roman"/>
+          <w:b/>
+          <w:lang w:eastAsia="pt-BR" w:bidi="ar-SA"/>
+        </w:rPr>
+        <w:t>Time Series Split</w:t>
+      </w:r>
+      <w:r>
+        <w:rPr>
+          <w:rFonts w:eastAsia="Times New Roman"/>
+          <w:lang w:eastAsia="pt-BR" w:bidi="ar-SA"/>
+        </w:rPr>
+        <w:t xml:space="preserve"> strategy for model validation due to the temporal nature of the data. Traditional random train/test splits are not suitable for time series data, as they risk introducing data leakage by allowing future information to influence model training. To ensure the integrity of the evaluation and simulate real-world forecasting scenarios, we apply a time-aware validation strategy that respects the chronological order of observations.</w:t>
+      </w:r>
+    </w:p>
+    <w:p>
+      <w:pPr>
+        <w:rPr>
+          <w:rFonts w:eastAsia="Times New Roman"/>
+          <w:lang w:eastAsia="pt-BR" w:bidi="ar-SA"/>
+        </w:rPr>
+      </w:pPr>
+    </w:p>
+    <w:p>
+      <w:pPr>
+        <w:rPr>
+          <w:rFonts w:eastAsia="Times New Roman"/>
+          <w:lang w:eastAsia="pt-BR" w:bidi="ar-SA"/>
+        </w:rPr>
+      </w:pPr>
+      <w:r>
+        <w:rPr>
+          <w:rFonts w:eastAsia="Times New Roman"/>
+          <w:lang w:eastAsia="pt-BR" w:bidi="ar-SA"/>
+        </w:rPr>
+        <w:t>The Time Series Split divides the dataset into multiple sequential train/test sets, where each training set includes all data prior to the test set. This approach mimics the process of making predictions on unseen future data based only on past observations.</w:t>
+      </w:r>
+    </w:p>
+    <w:p>
+      <w:pPr>
+        <w:rPr>
+          <w:rFonts w:eastAsia="Times New Roman"/>
+          <w:lang w:eastAsia="pt-BR" w:bidi="ar-SA"/>
+        </w:rPr>
+      </w:pPr>
+      <w:r>
+        <w:rPr>
+          <w:rFonts w:eastAsia="Times New Roman"/>
+          <w:lang w:eastAsia="pt-BR" w:bidi="ar-SA"/>
+        </w:rPr>
+        <w:t>By applying this method across all machine learning models—Linear Regression, Random Forest, and ARIMA—we ensure fair comparison and realistic performance estimates, particularly in the context of forecasting photovoltaic energy generation.</w:t>
+      </w:r>
+    </w:p>
+    <w:p>
+      <w:pPr>
         <w:pStyle w:val="Ttulo2"/>
         <w:rPr>
           <w:lang w:val="en-IE"/>
@@ -1898,6 +3855,7 @@
         <w:rPr>
           <w:lang w:val="en-IE"/>
         </w:rPr>
+        <w:lastRenderedPageBreak/>
         <w:t>4.2 Classification from ML algorithms</w:t>
       </w:r>
     </w:p>
@@ -1989,7 +3947,6 @@
         <w:rPr>
           <w:lang w:val="en-IE"/>
         </w:rPr>
-        <w:lastRenderedPageBreak/>
         <w:t>Conclusion</w:t>
       </w:r>
     </w:p>
@@ -6187,7 +8144,6 @@
   <w:style w:type="character" w:default="1" w:styleId="Fontepargpadro">
     <w:name w:val="Default Paragraph Font"/>
     <w:uiPriority w:val="1"/>
-    <w:semiHidden/>
     <w:unhideWhenUsed/>
   </w:style>
   <w:style w:type="table" w:default="1" w:styleId="Tabelanormal">
@@ -6919,7 +8875,7 @@
 </file>
 
 <file path=customXml/itemProps1.xml><?xml version="1.0" encoding="utf-8"?>
-<ds:datastoreItem xmlns:ds="http://schemas.openxmlformats.org/officeDocument/2006/customXml" ds:itemID="{3428B801-4EC1-47D0-8435-B9F34C68DF38}">
+<ds:datastoreItem xmlns:ds="http://schemas.openxmlformats.org/officeDocument/2006/customXml" ds:itemID="{3639C4F2-EBFB-4C7E-8492-D354F28B9EE8}">
   <ds:schemaRefs>
     <ds:schemaRef ds:uri="http://schemas.openxmlformats.org/officeDocument/2006/bibliography"/>
   </ds:schemaRefs>

</xml_diff>